<commit_message>
Añadidos apuntes de tema 4 y 5 (rerere y push options)
</commit_message>
<xml_diff>
--- a/Apuntes Git.docx
+++ b/Apuntes Git.docx
@@ -5419,1487 +5419,1914 @@
         </w:rPr>
         <w:t>a</w:t>
       </w:r>
+      <w:r>
+        <w:rPr>
+          <w:b/>
+          <w:sz w:val="20"/>
+        </w:rPr>
+        <w:t>mend:</w:t>
+      </w:r>
+      <w:r>
+        <w:rPr>
+          <w:sz w:val="20"/>
+        </w:rPr>
+        <w:t xml:space="preserve">  Permite corregir el último commit, reescribiendo el comentario si fuera necesario, y reactualizando al estado </w:t>
+      </w:r>
+      <w:r>
+        <w:rPr>
+          <w:sz w:val="20"/>
+        </w:rPr>
+        <w:t>actual de la staging</w:t>
+      </w:r>
+      <w:r>
+        <w:rPr>
+          <w:sz w:val="20"/>
+        </w:rPr>
+        <w:t xml:space="preserve"> área.</w:t>
+      </w:r>
+    </w:p>
+    <w:p>
+      <w:pPr>
+        <w:jc w:val="both"/>
+        <w:rPr>
+          <w:sz w:val="20"/>
+        </w:rPr>
+      </w:pPr>
+      <w:r>
+        <w:rPr>
+          <w:b/>
+          <w:sz w:val="20"/>
+          <w:lang w:val="de-DE"/>
+        </w:rPr>
+        <w:t xml:space="preserve">git revert  </w:t>
+      </w:r>
+      <w:r>
+        <w:rPr>
+          <w:b/>
+          <w:i/>
+          <w:sz w:val="20"/>
+          <w:lang w:val="de-DE"/>
+        </w:rPr>
+        <w:t>9ab844</w:t>
+      </w:r>
+      <w:r>
+        <w:rPr>
+          <w:b/>
+          <w:sz w:val="20"/>
+          <w:lang w:val="de-DE"/>
+        </w:rPr>
+        <w:t>:</w:t>
+      </w:r>
+      <w:r>
+        <w:rPr>
+          <w:sz w:val="20"/>
+          <w:lang w:val="de-DE"/>
+        </w:rPr>
+        <w:t xml:space="preserve"> Hace un revert del commit </w:t>
+      </w:r>
+      <w:r>
+        <w:rPr>
+          <w:i/>
+          <w:sz w:val="20"/>
+          <w:lang w:val="de-DE"/>
+        </w:rPr>
+        <w:t>9ab844</w:t>
+      </w:r>
+      <w:r>
+        <w:rPr>
+          <w:sz w:val="20"/>
+          <w:lang w:val="de-DE"/>
+        </w:rPr>
+        <w:t xml:space="preserve">. </w:t>
+      </w:r>
+      <w:r>
+        <w:rPr>
+          <w:sz w:val="20"/>
+        </w:rPr>
+        <w:t xml:space="preserve">Una vez acabada la edición del revert, se debe hacer un commit. </w:t>
+      </w:r>
+      <w:r>
+        <w:rPr>
+          <w:sz w:val="20"/>
+        </w:rPr>
+        <w:t xml:space="preserve">Revert no borrara de la historia el commit </w:t>
+      </w:r>
+      <w:r>
+        <w:rPr>
+          <w:i/>
+          <w:sz w:val="20"/>
+        </w:rPr>
+        <w:t>9ab844</w:t>
+      </w:r>
+      <w:r>
+        <w:rPr>
+          <w:sz w:val="20"/>
+        </w:rPr>
+        <w:t>, simplemente añadirá otro que avisa del cambio en el anterior.</w:t>
+      </w:r>
+      <w:r>
+        <w:rPr>
+          <w:sz w:val="20"/>
+        </w:rPr>
+        <w:t xml:space="preserve"> (También se puede utilizar para revertir un rango de varios commits por ejemplo entre 9ab844</w:t>
+      </w:r>
+      <w:proofErr w:type="gramStart"/>
+      <w:r>
+        <w:rPr>
+          <w:sz w:val="20"/>
+        </w:rPr>
+        <w:t>..</w:t>
+      </w:r>
+      <w:proofErr w:type="gramEnd"/>
+      <w:r>
+        <w:rPr>
+          <w:sz w:val="20"/>
+        </w:rPr>
+        <w:t>65bc81. O incluso con comodines como HEAD^^^^</w:t>
+      </w:r>
+      <w:proofErr w:type="gramStart"/>
+      <w:r>
+        <w:rPr>
+          <w:sz w:val="20"/>
+        </w:rPr>
+        <w:t>..</w:t>
+      </w:r>
+      <w:proofErr w:type="gramEnd"/>
+      <w:r>
+        <w:rPr>
+          <w:sz w:val="20"/>
+        </w:rPr>
+        <w:t>HEAD^)</w:t>
+      </w:r>
+    </w:p>
+    <w:p>
+      <w:pPr>
+        <w:jc w:val="both"/>
+        <w:rPr>
+          <w:sz w:val="20"/>
+        </w:rPr>
+      </w:pPr>
+      <w:proofErr w:type="gramStart"/>
+      <w:r>
+        <w:rPr>
+          <w:b/>
+          <w:sz w:val="20"/>
+        </w:rPr>
+        <w:t>git</w:t>
+      </w:r>
+      <w:proofErr w:type="gramEnd"/>
+      <w:r>
+        <w:rPr>
+          <w:b/>
+          <w:sz w:val="20"/>
+        </w:rPr>
+        <w:t xml:space="preserve"> reset  --hard:</w:t>
+      </w:r>
+      <w:r>
+        <w:rPr>
+          <w:sz w:val="20"/>
+        </w:rPr>
+        <w:t xml:space="preserve"> Vuelve al estado anterior (</w:t>
+      </w:r>
+      <w:r>
+        <w:rPr>
+          <w:sz w:val="20"/>
+        </w:rPr>
+        <w:t>al estado</w:t>
+      </w:r>
+      <w:r>
+        <w:rPr>
+          <w:sz w:val="20"/>
+        </w:rPr>
+        <w:t xml:space="preserve"> </w:t>
+      </w:r>
+      <w:r>
+        <w:rPr>
+          <w:sz w:val="20"/>
+        </w:rPr>
+        <w:t>d</w:t>
+      </w:r>
+      <w:r>
+        <w:rPr>
+          <w:sz w:val="20"/>
+        </w:rPr>
+        <w:t>el último commit)</w:t>
+      </w:r>
+      <w:r>
+        <w:rPr>
+          <w:sz w:val="20"/>
+        </w:rPr>
+        <w:t>. Así que si he estado algunos archivos y me arrepiento, puedo hacer un reset y vuelvo a un estado limpio exactamente igual al último commit.</w:t>
+      </w:r>
+    </w:p>
+    <w:p>
+      <w:pPr>
+        <w:ind w:left="284"/>
+        <w:jc w:val="both"/>
+        <w:rPr>
+          <w:sz w:val="20"/>
+        </w:rPr>
+      </w:pPr>
+      <w:r>
+        <w:rPr>
+          <w:sz w:val="20"/>
+        </w:rPr>
+        <w:t>Se</w:t>
+      </w:r>
+      <w:r>
+        <w:rPr>
+          <w:sz w:val="20"/>
+        </w:rPr>
+        <w:t xml:space="preserve"> puede volver a un estado aún má</w:t>
+      </w:r>
+      <w:r>
+        <w:rPr>
+          <w:sz w:val="20"/>
+        </w:rPr>
+        <w:t>s antiguo y por tanto eliminar commit</w:t>
+      </w:r>
+      <w:r>
+        <w:rPr>
+          <w:sz w:val="20"/>
+        </w:rPr>
+        <w:t>s intermedios, por ejemplo</w:t>
+      </w:r>
+      <w:r>
+        <w:rPr>
+          <w:sz w:val="20"/>
+        </w:rPr>
+        <w:t xml:space="preserve"> con el modific</w:t>
+      </w:r>
+      <w:r>
+        <w:rPr>
+          <w:sz w:val="20"/>
+        </w:rPr>
+        <w:t xml:space="preserve">ador ^. </w:t>
+      </w:r>
+      <w:r>
+        <w:rPr>
+          <w:sz w:val="20"/>
+        </w:rPr>
+        <w:t>Así el comando,</w:t>
+      </w:r>
+      <w:r>
+        <w:rPr>
+          <w:sz w:val="20"/>
+        </w:rPr>
+        <w:t xml:space="preserve"> git reset -</w:t>
+      </w:r>
+      <w:r>
+        <w:rPr>
+          <w:sz w:val="20"/>
+        </w:rPr>
+        <w:t xml:space="preserve">-hard HEAD^^^ </w:t>
+      </w:r>
+      <w:r>
+        <w:rPr>
+          <w:sz w:val="20"/>
+        </w:rPr>
+        <w:t>nos devuelve al estado de hace tres commits. Si tras hacer esto intentaramos un push, git nos va advertir que vamos a modificar el historial del remote. Si aún así estamos seguros tendríamos que utilizar –f con el push para forzarle.</w:t>
+      </w:r>
+    </w:p>
+    <w:p>
+      <w:pPr>
+        <w:ind w:left="284"/>
+        <w:jc w:val="both"/>
+        <w:rPr>
+          <w:sz w:val="20"/>
+        </w:rPr>
+      </w:pPr>
+    </w:p>
+    <w:p>
+      <w:pPr>
+        <w:ind w:left="284"/>
+        <w:jc w:val="both"/>
+        <w:rPr>
+          <w:sz w:val="20"/>
+        </w:rPr>
+      </w:pPr>
+      <w:r>
+        <w:rPr>
+          <w:sz w:val="20"/>
+        </w:rPr>
+        <w:t>Nota: Para recuperar un commit “perdido“</w:t>
+      </w:r>
+    </w:p>
+    <w:p>
+      <w:pPr>
+        <w:ind w:left="284"/>
+        <w:jc w:val="both"/>
+        <w:rPr>
+          <w:sz w:val="20"/>
+        </w:rPr>
+      </w:pPr>
+      <w:proofErr w:type="gramStart"/>
+      <w:r>
+        <w:rPr>
+          <w:b/>
+          <w:sz w:val="20"/>
+        </w:rPr>
+        <w:t>git</w:t>
+      </w:r>
+      <w:proofErr w:type="gramEnd"/>
+      <w:r>
+        <w:rPr>
+          <w:b/>
+          <w:sz w:val="20"/>
+        </w:rPr>
+        <w:t xml:space="preserve"> reflog:</w:t>
+      </w:r>
+      <w:r>
+        <w:rPr>
+          <w:sz w:val="20"/>
+        </w:rPr>
+        <w:t xml:space="preserve"> </w:t>
+      </w:r>
+      <w:r>
+        <w:rPr>
+          <w:sz w:val="20"/>
+        </w:rPr>
+        <w:t>Muestra el</w:t>
+      </w:r>
+      <w:r>
+        <w:rPr>
+          <w:sz w:val="20"/>
+        </w:rPr>
+        <w:t xml:space="preserve"> historial de los ultimos HEADs. A continuación con git reset --hard &lt;hash_id&gt; se puede recuperar el commit que previamente se había borrado con otro reset</w:t>
+      </w:r>
+    </w:p>
+    <w:p>
+      <w:pPr>
+        <w:ind w:left="284"/>
+        <w:jc w:val="both"/>
+        <w:rPr>
+          <w:sz w:val="20"/>
+        </w:rPr>
+      </w:pPr>
+    </w:p>
+    <w:p>
+      <w:pPr>
+        <w:jc w:val="both"/>
+        <w:rPr>
+          <w:sz w:val="20"/>
+        </w:rPr>
+      </w:pPr>
+      <w:proofErr w:type="gramStart"/>
+      <w:r>
+        <w:rPr>
+          <w:b/>
+          <w:sz w:val="20"/>
+        </w:rPr>
+        <w:t>git</w:t>
+      </w:r>
+      <w:proofErr w:type="gramEnd"/>
+      <w:r>
+        <w:rPr>
+          <w:b/>
+          <w:sz w:val="20"/>
+        </w:rPr>
+        <w:t xml:space="preserve"> stash: </w:t>
+      </w:r>
+      <w:r>
+        <w:rPr>
+          <w:sz w:val="20"/>
+        </w:rPr>
+        <w:t xml:space="preserve">Mueve todo el progreso desde el último commit a un “directorio” aparte (dirty) y devuelve el estado al del último commit. Este directorio “sucio” puede posteriormente recuperarse. Un ejemplo de uso podría ser que estamos trabajando y de golpe el jefe nos pide hacer algo urgentemente ahora mismo sobre el último estado. En ese caso hacemos un stash, lo que estabamos haciendo se queda </w:t>
+      </w:r>
+      <w:r>
+        <w:rPr>
+          <w:sz w:val="20"/>
+        </w:rPr>
+        <w:lastRenderedPageBreak/>
+        <w:t>aparte (dirty), volvemos al estado del último commit. Hacemos la tarea urgente, y luego podemos recuperar lo que estabamos haciendo.</w:t>
+      </w:r>
+    </w:p>
+    <w:p>
+      <w:pPr>
+        <w:jc w:val="both"/>
+        <w:rPr>
+          <w:sz w:val="20"/>
+        </w:rPr>
+      </w:pPr>
+      <w:proofErr w:type="gramStart"/>
+      <w:r>
+        <w:rPr>
+          <w:b/>
+          <w:sz w:val="20"/>
+        </w:rPr>
+        <w:t>git</w:t>
+      </w:r>
+      <w:proofErr w:type="gramEnd"/>
+      <w:r>
+        <w:rPr>
+          <w:b/>
+          <w:sz w:val="20"/>
+        </w:rPr>
+        <w:t xml:space="preserve"> pull origin +master:master:</w:t>
+      </w:r>
+      <w:r>
+        <w:rPr>
+          <w:sz w:val="20"/>
+        </w:rPr>
+        <w:t xml:space="preserve"> Fuerzo a que el contenido de mi master sea exactamente igual al del repositorio remote.</w:t>
+      </w:r>
+      <w:r>
+        <w:rPr>
+          <w:sz w:val="20"/>
+        </w:rPr>
+        <w:t xml:space="preserve"> (Antes de hacer cualquier push es necesario haber bajado previamente el último estado del repositorio remoto)</w:t>
+      </w:r>
+    </w:p>
+    <w:p>
+      <w:pPr>
+        <w:jc w:val="both"/>
+        <w:rPr>
+          <w:sz w:val="20"/>
+        </w:rPr>
+      </w:pPr>
+      <w:r>
+        <w:rPr>
+          <w:b/>
+          <w:sz w:val="20"/>
+        </w:rPr>
+        <w:t>git clean</w:t>
+      </w:r>
+      <w:r>
+        <w:rPr>
+          <w:b/>
+          <w:sz w:val="20"/>
+        </w:rPr>
+        <w:t xml:space="preserve"> -f:</w:t>
+      </w:r>
+      <w:r>
+        <w:rPr>
+          <w:sz w:val="20"/>
+        </w:rPr>
+        <w:t xml:space="preserve"> Elimina los archivos que no estén “trackeados”. Hay que añadir –f porque si no, por defecto no los borraría. Los archivos que no estén “trackeados” (por ejemplo usando .gitignore) no serán tocados por este comando.</w:t>
+      </w:r>
+      <w:r>
+        <w:rPr>
+          <w:sz w:val="20"/>
+        </w:rPr>
+        <w:t xml:space="preserve"> Para que elimine subdirectorio hay que añadir -d</w:t>
+      </w:r>
+    </w:p>
+    <w:p>
+      <w:pPr>
+        <w:jc w:val="both"/>
+        <w:rPr>
+          <w:sz w:val="20"/>
+        </w:rPr>
+      </w:pPr>
+      <w:proofErr w:type="gramStart"/>
+      <w:r>
+        <w:rPr>
+          <w:b/>
+          <w:sz w:val="20"/>
+        </w:rPr>
+        <w:t>git</w:t>
+      </w:r>
+      <w:proofErr w:type="gramEnd"/>
+      <w:r>
+        <w:rPr>
+          <w:b/>
+          <w:sz w:val="20"/>
+        </w:rPr>
+        <w:t xml:space="preserve"> con</w:t>
+      </w:r>
+      <w:r>
+        <w:rPr>
+          <w:b/>
+          <w:sz w:val="20"/>
+        </w:rPr>
+        <w:t>fig --</w:t>
+      </w:r>
+      <w:r>
+        <w:rPr>
+          <w:b/>
+          <w:sz w:val="20"/>
+        </w:rPr>
+        <w:t>global alias.</w:t>
+      </w:r>
+      <w:r>
+        <w:rPr>
+          <w:b/>
+          <w:i/>
+          <w:sz w:val="20"/>
+        </w:rPr>
+        <w:t xml:space="preserve"> nombre_alias </w:t>
+      </w:r>
+      <w:r>
+        <w:rPr>
+          <w:b/>
+          <w:sz w:val="20"/>
+        </w:rPr>
+        <w:t>“comando git”:</w:t>
+      </w:r>
+      <w:r>
+        <w:rPr>
+          <w:sz w:val="20"/>
+        </w:rPr>
+        <w:t xml:space="preserve"> Asigna a un determinado alias un comando de git, por ejemplo: git --config alias</w:t>
+      </w:r>
+      <w:r>
+        <w:rPr>
+          <w:sz w:val="20"/>
+        </w:rPr>
+        <w:t xml:space="preserve">. </w:t>
+      </w:r>
+      <w:proofErr w:type="gramStart"/>
+      <w:r>
+        <w:rPr>
+          <w:sz w:val="20"/>
+        </w:rPr>
+        <w:t>arbol</w:t>
+      </w:r>
+      <w:proofErr w:type="gramEnd"/>
+      <w:r>
+        <w:rPr>
+          <w:sz w:val="20"/>
+        </w:rPr>
+        <w:t xml:space="preserve"> “log --graph pretty=one</w:t>
+      </w:r>
+      <w:r>
+        <w:rPr>
+          <w:sz w:val="20"/>
+        </w:rPr>
+        <w:t>line”. Ahora al teclear “árbol” ejecutara todo el comando log en modo grafico y una línea.</w:t>
+      </w:r>
+    </w:p>
+    <w:p>
+      <w:pPr>
+        <w:jc w:val="both"/>
+        <w:rPr>
+          <w:sz w:val="20"/>
+        </w:rPr>
+      </w:pPr>
+      <w:proofErr w:type="gramStart"/>
+      <w:r>
+        <w:rPr>
+          <w:b/>
+          <w:sz w:val="20"/>
+        </w:rPr>
+        <w:t>git</w:t>
+      </w:r>
+      <w:proofErr w:type="gramEnd"/>
+      <w:r>
+        <w:rPr>
+          <w:b/>
+          <w:sz w:val="20"/>
+        </w:rPr>
+        <w:t xml:space="preserve"> notes add:</w:t>
+      </w:r>
+      <w:r>
+        <w:rPr>
+          <w:sz w:val="20"/>
+        </w:rPr>
+        <w:t xml:space="preserve"> Añade una nota al ultimo commit, para incluir aclaraciones</w:t>
+      </w:r>
+      <w:r>
+        <w:rPr>
+          <w:sz w:val="20"/>
+        </w:rPr>
+        <w:t>.</w:t>
+      </w:r>
+    </w:p>
+    <w:p>
+      <w:pPr>
+        <w:jc w:val="both"/>
+        <w:rPr>
+          <w:sz w:val="20"/>
+        </w:rPr>
+      </w:pPr>
+      <w:r>
+        <w:rPr>
+          <w:sz w:val="20"/>
+        </w:rPr>
+        <w:t>Por defecto git no</w:t>
+      </w:r>
+      <w:r>
+        <w:rPr>
+          <w:sz w:val="20"/>
+        </w:rPr>
+        <w:t xml:space="preserve"> sigue la traza de los directorios vacíos. Si quisiéramos que los tuviera en cuenta podemos crear dentro del directorio un .gitignore y dejarlo vacio. A partir de ese momento, git ya considerará que ese directorio debe ser tenido en cuenta.</w:t>
+      </w:r>
+    </w:p>
+    <w:p>
+      <w:pPr>
+        <w:jc w:val="both"/>
+        <w:rPr>
+          <w:sz w:val="20"/>
+        </w:rPr>
+      </w:pPr>
+    </w:p>
+    <w:p>
+      <w:pPr>
+        <w:jc w:val="both"/>
+        <w:rPr>
+          <w:sz w:val="20"/>
+        </w:rPr>
+      </w:pPr>
+    </w:p>
+    <w:p>
+      <w:pPr>
+        <w:jc w:val="both"/>
+        <w:rPr>
+          <w:sz w:val="20"/>
+        </w:rPr>
+      </w:pPr>
+    </w:p>
+    <w:p>
+      <w:pPr>
+        <w:jc w:val="both"/>
+        <w:rPr>
+          <w:sz w:val="20"/>
+        </w:rPr>
+      </w:pPr>
+    </w:p>
+    <w:p>
+      <w:pPr>
+        <w:jc w:val="both"/>
+        <w:rPr>
+          <w:sz w:val="20"/>
+        </w:rPr>
+      </w:pPr>
+    </w:p>
+    <w:p>
+      <w:pPr>
+        <w:jc w:val="both"/>
+        <w:rPr>
+          <w:sz w:val="20"/>
+        </w:rPr>
+      </w:pPr>
+    </w:p>
+    <w:p>
+      <w:pPr>
+        <w:jc w:val="both"/>
+        <w:rPr>
+          <w:sz w:val="20"/>
+        </w:rPr>
+      </w:pPr>
+    </w:p>
+    <w:p>
+      <w:pPr>
+        <w:jc w:val="both"/>
+        <w:rPr>
+          <w:sz w:val="20"/>
+        </w:rPr>
+      </w:pPr>
+    </w:p>
+    <w:p>
+      <w:pPr>
+        <w:jc w:val="both"/>
+        <w:rPr>
+          <w:b/>
+          <w:sz w:val="20"/>
+        </w:rPr>
+      </w:pPr>
+      <w:r>
+        <w:rPr>
+          <w:b/>
+          <w:sz w:val="20"/>
+        </w:rPr>
+        <w:t>CONSOLA</w:t>
+      </w:r>
+    </w:p>
+    <w:p>
+      <w:pPr>
+        <w:jc w:val="both"/>
+        <w:rPr>
+          <w:sz w:val="20"/>
+        </w:rPr>
+      </w:pPr>
+      <w:proofErr w:type="gramStart"/>
+      <w:r>
+        <w:rPr>
+          <w:b/>
+          <w:sz w:val="20"/>
+        </w:rPr>
+        <w:t>ls</w:t>
+      </w:r>
+      <w:proofErr w:type="gramEnd"/>
+      <w:r>
+        <w:rPr>
+          <w:b/>
+          <w:sz w:val="20"/>
+        </w:rPr>
+        <w:t xml:space="preserve"> –al:</w:t>
+      </w:r>
+      <w:r>
+        <w:rPr>
+          <w:sz w:val="20"/>
+        </w:rPr>
+        <w:t xml:space="preserve"> Lista el directorio actual con las propiedades</w:t>
+      </w:r>
+      <w:r>
+        <w:rPr>
+          <w:sz w:val="20"/>
+        </w:rPr>
+        <w:t xml:space="preserve"> (l) </w:t>
+      </w:r>
+      <w:r>
+        <w:rPr>
+          <w:sz w:val="20"/>
+        </w:rPr>
+        <w:t>incluyendo archivos ocultos</w:t>
+      </w:r>
+      <w:r>
+        <w:rPr>
+          <w:sz w:val="20"/>
+        </w:rPr>
+        <w:t xml:space="preserve"> (a)</w:t>
+      </w:r>
+    </w:p>
+    <w:p>
+      <w:pPr>
+        <w:jc w:val="both"/>
+        <w:rPr>
+          <w:sz w:val="20"/>
+        </w:rPr>
+      </w:pPr>
+      <w:proofErr w:type="gramStart"/>
+      <w:r>
+        <w:rPr>
+          <w:b/>
+          <w:sz w:val="20"/>
+        </w:rPr>
+        <w:t>touch</w:t>
+      </w:r>
+      <w:proofErr w:type="gramEnd"/>
+      <w:r>
+        <w:rPr>
+          <w:b/>
+          <w:sz w:val="20"/>
+        </w:rPr>
+        <w:t xml:space="preserve"> </w:t>
+      </w:r>
+      <w:r>
+        <w:rPr>
+          <w:b/>
+          <w:i/>
+          <w:sz w:val="20"/>
+        </w:rPr>
+        <w:t>nombre</w:t>
+      </w:r>
+      <w:r>
+        <w:rPr>
+          <w:b/>
+          <w:sz w:val="20"/>
+        </w:rPr>
+        <w:t>:</w:t>
+      </w:r>
+      <w:r>
+        <w:rPr>
+          <w:sz w:val="20"/>
+        </w:rPr>
+        <w:t xml:space="preserve"> C</w:t>
+      </w:r>
+      <w:r>
+        <w:rPr>
+          <w:sz w:val="20"/>
+        </w:rPr>
+        <w:t>rea un archivo</w:t>
+      </w:r>
+    </w:p>
+    <w:p>
+      <w:pPr>
+        <w:jc w:val="both"/>
+        <w:rPr>
+          <w:sz w:val="20"/>
+        </w:rPr>
+      </w:pPr>
+      <w:proofErr w:type="gramStart"/>
+      <w:r>
+        <w:rPr>
+          <w:b/>
+          <w:sz w:val="20"/>
+        </w:rPr>
+        <w:t>cat</w:t>
+      </w:r>
+      <w:proofErr w:type="gramEnd"/>
+      <w:r>
+        <w:rPr>
+          <w:b/>
+          <w:sz w:val="20"/>
+        </w:rPr>
+        <w:t xml:space="preserve"> </w:t>
+      </w:r>
+      <w:r>
+        <w:rPr>
+          <w:b/>
+          <w:i/>
+          <w:sz w:val="20"/>
+        </w:rPr>
+        <w:t>nombre</w:t>
+      </w:r>
+      <w:r>
+        <w:rPr>
+          <w:b/>
+          <w:sz w:val="20"/>
+        </w:rPr>
+        <w:t>:</w:t>
+      </w:r>
+      <w:r>
+        <w:rPr>
+          <w:sz w:val="20"/>
+        </w:rPr>
+        <w:t xml:space="preserve"> Muestra el contenido del archivo</w:t>
+      </w:r>
+    </w:p>
+    <w:p>
+      <w:pPr>
+        <w:jc w:val="both"/>
+        <w:rPr>
+          <w:sz w:val="20"/>
+        </w:rPr>
+      </w:pPr>
+      <w:proofErr w:type="gramStart"/>
+      <w:r>
+        <w:rPr>
+          <w:b/>
+          <w:sz w:val="20"/>
+        </w:rPr>
+        <w:t>echo</w:t>
+      </w:r>
+      <w:proofErr w:type="gramEnd"/>
+      <w:r>
+        <w:rPr>
+          <w:b/>
+          <w:sz w:val="20"/>
+        </w:rPr>
+        <w:t xml:space="preserve"> </w:t>
+      </w:r>
+      <w:r>
+        <w:rPr>
+          <w:b/>
+          <w:i/>
+          <w:sz w:val="20"/>
+        </w:rPr>
+        <w:t>texto que se escribe</w:t>
+      </w:r>
+      <w:r>
+        <w:rPr>
+          <w:b/>
+          <w:sz w:val="20"/>
+        </w:rPr>
+        <w:t xml:space="preserve"> &gt;&gt; </w:t>
+      </w:r>
+      <w:r>
+        <w:rPr>
+          <w:b/>
+          <w:i/>
+          <w:sz w:val="20"/>
+        </w:rPr>
+        <w:t xml:space="preserve">archivo </w:t>
+      </w:r>
+      <w:r>
+        <w:rPr>
+          <w:sz w:val="20"/>
+        </w:rPr>
+        <w:t>: Concatena el texto escrito dentro del archivo</w:t>
+      </w:r>
+    </w:p>
+    <w:p>
+      <w:pPr>
+        <w:jc w:val="both"/>
+        <w:rPr>
+          <w:sz w:val="20"/>
+        </w:rPr>
+      </w:pPr>
+      <w:proofErr w:type="gramStart"/>
+      <w:r>
+        <w:rPr>
+          <w:b/>
+          <w:sz w:val="20"/>
+        </w:rPr>
+        <w:t>mv</w:t>
+      </w:r>
+      <w:proofErr w:type="gramEnd"/>
+      <w:r>
+        <w:rPr>
+          <w:b/>
+          <w:sz w:val="20"/>
+        </w:rPr>
+        <w:t xml:space="preserve"> </w:t>
+      </w:r>
+      <w:r>
+        <w:rPr>
+          <w:b/>
+          <w:i/>
+          <w:sz w:val="20"/>
+        </w:rPr>
+        <w:t>nombre_antiguo  nombre_nuevo</w:t>
+      </w:r>
+      <w:r>
+        <w:rPr>
+          <w:b/>
+          <w:sz w:val="20"/>
+        </w:rPr>
+        <w:t>:</w:t>
+      </w:r>
+      <w:r>
+        <w:rPr>
+          <w:sz w:val="20"/>
+        </w:rPr>
+        <w:t xml:space="preserve"> Renombra el archivo</w:t>
+      </w:r>
+    </w:p>
+    <w:p>
+      <w:pPr>
+        <w:jc w:val="both"/>
+        <w:rPr>
+          <w:sz w:val="20"/>
+        </w:rPr>
+      </w:pPr>
+      <w:proofErr w:type="gramStart"/>
+      <w:r>
+        <w:rPr>
+          <w:b/>
+          <w:sz w:val="20"/>
+        </w:rPr>
+        <w:t>notepad</w:t>
+      </w:r>
+      <w:proofErr w:type="gramEnd"/>
+      <w:r>
+        <w:rPr>
+          <w:b/>
+          <w:sz w:val="20"/>
+        </w:rPr>
+        <w:t xml:space="preserve"> </w:t>
+      </w:r>
+      <w:r>
+        <w:rPr>
+          <w:b/>
+          <w:i/>
+          <w:sz w:val="20"/>
+        </w:rPr>
+        <w:t>nombre</w:t>
+      </w:r>
+      <w:r>
+        <w:rPr>
+          <w:b/>
+          <w:sz w:val="20"/>
+        </w:rPr>
+        <w:t>:</w:t>
+      </w:r>
+      <w:r>
+        <w:rPr>
+          <w:sz w:val="20"/>
+        </w:rPr>
+        <w:t xml:space="preserve"> Abre el archivo en el bloc de notas</w:t>
+      </w:r>
+    </w:p>
+    <w:p>
+      <w:pPr>
+        <w:jc w:val="both"/>
+        <w:rPr>
+          <w:sz w:val="20"/>
+        </w:rPr>
+      </w:pPr>
+      <w:proofErr w:type="gramStart"/>
+      <w:r>
+        <w:rPr>
+          <w:b/>
+          <w:sz w:val="20"/>
+        </w:rPr>
+        <w:t>pwd</w:t>
+      </w:r>
+      <w:proofErr w:type="gramEnd"/>
+      <w:r>
+        <w:rPr>
+          <w:b/>
+          <w:sz w:val="20"/>
+        </w:rPr>
+        <w:t>:</w:t>
+      </w:r>
+      <w:r>
+        <w:rPr>
+          <w:sz w:val="20"/>
+        </w:rPr>
+        <w:t xml:space="preserve"> Devuelve la ruta completa de la carpeta en la que estamos</w:t>
+      </w:r>
+    </w:p>
+    <w:p>
+      <w:pPr>
+        <w:jc w:val="both"/>
+        <w:rPr>
+          <w:sz w:val="20"/>
+        </w:rPr>
+      </w:pPr>
+      <w:proofErr w:type="gramStart"/>
+      <w:r>
+        <w:rPr>
+          <w:b/>
+          <w:sz w:val="20"/>
+        </w:rPr>
+        <w:t>clip</w:t>
+      </w:r>
+      <w:proofErr w:type="gramEnd"/>
+      <w:r>
+        <w:rPr>
+          <w:b/>
+          <w:sz w:val="20"/>
+        </w:rPr>
+        <w:t xml:space="preserve"> &lt; </w:t>
+      </w:r>
+      <w:r>
+        <w:rPr>
+          <w:b/>
+          <w:i/>
+          <w:sz w:val="20"/>
+        </w:rPr>
+        <w:t>ruta_del_archivo</w:t>
+      </w:r>
+      <w:r>
+        <w:rPr>
+          <w:b/>
+          <w:sz w:val="20"/>
+        </w:rPr>
+        <w:t>:</w:t>
+      </w:r>
+      <w:r>
+        <w:rPr>
+          <w:sz w:val="20"/>
+        </w:rPr>
+        <w:t xml:space="preserve"> Copia el contenido del archivo al portapapeles</w:t>
+      </w:r>
+    </w:p>
+    <w:p>
+      <w:pPr>
+        <w:rPr>
+          <w:sz w:val="20"/>
+        </w:rPr>
+      </w:pPr>
+      <w:r>
+        <w:rPr>
+          <w:sz w:val="20"/>
+        </w:rPr>
+        <w:br w:type="page"/>
+      </w:r>
+    </w:p>
+    <w:p>
+      <w:pPr>
+        <w:jc w:val="center"/>
+        <w:rPr>
+          <w:b/>
+          <w:sz w:val="20"/>
+        </w:rPr>
+      </w:pPr>
+      <w:r>
+        <w:rPr>
+          <w:b/>
+          <w:sz w:val="20"/>
+        </w:rPr>
+        <w:lastRenderedPageBreak/>
+        <w:t>Git Avanzado</w:t>
+      </w:r>
+    </w:p>
+    <w:p>
+      <w:pPr>
+        <w:jc w:val="both"/>
+        <w:rPr>
+          <w:b/>
+          <w:sz w:val="20"/>
+          <w:u w:val="single"/>
+        </w:rPr>
+      </w:pPr>
+      <w:r>
+        <w:rPr>
+          <w:b/>
+          <w:sz w:val="20"/>
+          <w:u w:val="single"/>
+        </w:rPr>
+        <w:t>Configuración</w:t>
+      </w:r>
+    </w:p>
+    <w:p>
+      <w:pPr>
+        <w:jc w:val="both"/>
+        <w:rPr>
+          <w:sz w:val="20"/>
+        </w:rPr>
+      </w:pPr>
+      <w:r>
+        <w:rPr>
+          <w:sz w:val="20"/>
+        </w:rPr>
+        <w:t xml:space="preserve">Se puede aplicar la configuración a tres niveles: system, global o local. (Por ejemplo git config --system, git config --global o git config --local). Rara vez se usa system. Lo normal es usar global de manera genérica y local para un uso particular en un </w:t>
+      </w:r>
+      <w:r>
+        <w:rPr>
+          <w:sz w:val="20"/>
+        </w:rPr>
+        <w:t>repositorio</w:t>
+      </w:r>
+      <w:r>
+        <w:rPr>
+          <w:sz w:val="20"/>
+        </w:rPr>
+        <w:t>.</w:t>
+      </w:r>
+      <w:r>
+        <w:rPr>
+          <w:sz w:val="20"/>
+        </w:rPr>
+        <w:t xml:space="preserve"> Si despues de config no se pone nada, se entiende que es --local.</w:t>
+      </w:r>
+    </w:p>
+    <w:p>
+      <w:pPr>
+        <w:jc w:val="both"/>
+        <w:rPr>
+          <w:sz w:val="20"/>
+        </w:rPr>
+      </w:pPr>
+      <w:r>
+        <w:rPr>
+          <w:sz w:val="20"/>
+        </w:rPr>
+        <w:t xml:space="preserve">Si ejecutamos git config --system realizará los cambios en /etc/gitconfig. </w:t>
+      </w:r>
+      <w:r>
+        <w:rPr>
+          <w:sz w:val="20"/>
+        </w:rPr>
+        <w:t>(Está asociado al sistema, se aplicará a todos los usuarios que utilicen el ordeandor)</w:t>
+      </w:r>
+    </w:p>
+    <w:p>
+      <w:pPr>
+        <w:jc w:val="both"/>
+        <w:rPr>
+          <w:sz w:val="20"/>
+        </w:rPr>
+      </w:pPr>
+      <w:r>
+        <w:rPr>
+          <w:sz w:val="20"/>
+        </w:rPr>
+        <w:t>Si hacemos git config --global salvará los cambios en ~/.gitconfig</w:t>
+      </w:r>
+      <w:r>
+        <w:rPr>
+          <w:sz w:val="20"/>
+        </w:rPr>
+        <w:t>. (Está asociado a la cuenta de usuario)</w:t>
+      </w:r>
+      <w:r>
+        <w:rPr>
+          <w:sz w:val="20"/>
+        </w:rPr>
+        <w:t xml:space="preserve"> En el caso de windows se suele almacenar en C:/Usuarios/Vicente/.gitconfig</w:t>
+      </w:r>
+    </w:p>
+    <w:p>
+      <w:pPr>
+        <w:jc w:val="both"/>
+        <w:rPr>
+          <w:sz w:val="20"/>
+        </w:rPr>
+      </w:pPr>
+      <w:r>
+        <w:rPr>
+          <w:sz w:val="20"/>
+        </w:rPr>
+        <w:t>Si hacemos git config --local lo almacenará en .git/config. (En el propio repositorio local)</w:t>
+      </w:r>
+    </w:p>
+    <w:p>
+      <w:pPr>
+        <w:jc w:val="both"/>
+        <w:rPr>
+          <w:sz w:val="20"/>
+        </w:rPr>
+      </w:pPr>
+      <w:proofErr w:type="gramStart"/>
+      <w:r>
+        <w:rPr>
+          <w:b/>
+          <w:sz w:val="20"/>
+        </w:rPr>
+        <w:t>git</w:t>
+      </w:r>
+      <w:proofErr w:type="gramEnd"/>
+      <w:r>
+        <w:rPr>
+          <w:b/>
+          <w:sz w:val="20"/>
+        </w:rPr>
+        <w:t xml:space="preserve"> config </w:t>
+      </w:r>
+      <w:r>
+        <w:rPr>
+          <w:b/>
+          <w:sz w:val="20"/>
+        </w:rPr>
+        <w:t>--</w:t>
+      </w:r>
+      <w:r>
+        <w:rPr>
+          <w:b/>
+          <w:sz w:val="20"/>
+        </w:rPr>
+        <w:t>list</w:t>
+      </w:r>
+      <w:r>
+        <w:rPr>
+          <w:b/>
+          <w:sz w:val="20"/>
+        </w:rPr>
+        <w:t xml:space="preserve">: </w:t>
+      </w:r>
+      <w:r>
+        <w:rPr>
+          <w:sz w:val="20"/>
+        </w:rPr>
+        <w:t>Devuelve</w:t>
+      </w:r>
+      <w:r>
+        <w:rPr>
+          <w:sz w:val="20"/>
+        </w:rPr>
+        <w:t xml:space="preserve"> la configuración actual por consola.</w:t>
+      </w:r>
+    </w:p>
+    <w:p>
+      <w:pPr>
+        <w:jc w:val="both"/>
+        <w:rPr>
+          <w:sz w:val="20"/>
+        </w:rPr>
+      </w:pPr>
+      <w:r>
+        <w:rPr>
+          <w:sz w:val="20"/>
+        </w:rPr>
+        <w:t>Para obtener un parámetro concreto podemos usar git config section.key (por ejemplo git config color.ui). O git config section.subsection.key.</w:t>
+      </w:r>
+    </w:p>
+    <w:p>
+      <w:pPr>
+        <w:jc w:val="both"/>
+        <w:rPr>
+          <w:sz w:val="20"/>
+        </w:rPr>
+      </w:pPr>
+      <w:r>
+        <w:rPr>
+          <w:sz w:val="20"/>
+        </w:rPr>
+        <w:t>Para configurar un parámetro se usa git config section.key value.</w:t>
+      </w:r>
+      <w:r>
+        <w:rPr>
+          <w:sz w:val="20"/>
+        </w:rPr>
+        <w:t xml:space="preserve"> Se pueden crear secciones y keys al gusto del usuario y luego utilizarlas para algún tipo de scripting.</w:t>
+      </w:r>
+    </w:p>
+    <w:p>
+      <w:pPr>
+        <w:jc w:val="both"/>
+        <w:rPr>
+          <w:b/>
+          <w:sz w:val="20"/>
+          <w:u w:val="single"/>
+        </w:rPr>
+      </w:pPr>
+      <w:r>
+        <w:rPr>
+          <w:b/>
+          <w:sz w:val="20"/>
+          <w:u w:val="single"/>
+        </w:rPr>
+        <w:t>Pull</w:t>
+      </w:r>
+      <w:r>
+        <w:rPr>
+          <w:b/>
+          <w:sz w:val="20"/>
+          <w:u w:val="single"/>
+        </w:rPr>
+        <w:t xml:space="preserve"> Options</w:t>
+      </w:r>
+    </w:p>
+    <w:p>
+      <w:pPr>
+        <w:jc w:val="both"/>
+        <w:rPr>
+          <w:sz w:val="20"/>
+        </w:rPr>
+      </w:pPr>
+      <w:r>
+        <w:rPr>
+          <w:sz w:val="20"/>
+        </w:rPr>
+        <w:t>El comando pull hace un merge por defecto</w:t>
+      </w:r>
+      <w:r>
+        <w:rPr>
+          <w:sz w:val="20"/>
+        </w:rPr>
+        <w:t>. Una opción interesante es utilizarlo haciendo un rebase.</w:t>
+      </w:r>
+    </w:p>
+    <w:p>
+      <w:pPr>
+        <w:jc w:val="both"/>
+        <w:rPr>
+          <w:b/>
+          <w:sz w:val="20"/>
+          <w:lang w:val="en-US"/>
+        </w:rPr>
+      </w:pPr>
+      <w:proofErr w:type="gramStart"/>
+      <w:r>
+        <w:rPr>
+          <w:b/>
+          <w:sz w:val="20"/>
+          <w:lang w:val="en-US"/>
+        </w:rPr>
+        <w:t>git</w:t>
+      </w:r>
+      <w:proofErr w:type="gramEnd"/>
+      <w:r>
+        <w:rPr>
+          <w:b/>
+          <w:sz w:val="20"/>
+          <w:lang w:val="en-US"/>
+        </w:rPr>
+        <w:t xml:space="preserve"> pull --rebase:</w:t>
+      </w:r>
+    </w:p>
+    <w:p>
+      <w:pPr>
+        <w:jc w:val="both"/>
+        <w:rPr>
+          <w:b/>
+          <w:sz w:val="20"/>
+          <w:lang w:val="en-US"/>
+        </w:rPr>
+      </w:pPr>
+      <w:proofErr w:type="gramStart"/>
+      <w:r>
+        <w:rPr>
+          <w:b/>
+          <w:sz w:val="20"/>
+          <w:lang w:val="en-US"/>
+        </w:rPr>
+        <w:t>git</w:t>
+      </w:r>
+      <w:proofErr w:type="gramEnd"/>
+      <w:r>
+        <w:rPr>
+          <w:b/>
+          <w:sz w:val="20"/>
+          <w:lang w:val="en-US"/>
+        </w:rPr>
+        <w:t xml:space="preserve"> config branch.autosetuprebase allways:</w:t>
+      </w:r>
+    </w:p>
+    <w:p>
+      <w:pPr>
+        <w:jc w:val="both"/>
+        <w:rPr>
+          <w:sz w:val="20"/>
+        </w:rPr>
+      </w:pPr>
+      <w:proofErr w:type="gramStart"/>
+      <w:r>
+        <w:rPr>
+          <w:b/>
+          <w:sz w:val="20"/>
+        </w:rPr>
+        <w:t>git</w:t>
+      </w:r>
+      <w:proofErr w:type="gramEnd"/>
+      <w:r>
+        <w:rPr>
+          <w:b/>
+          <w:sz w:val="20"/>
+        </w:rPr>
+        <w:t xml:space="preserve"> branch –r: </w:t>
+      </w:r>
+      <w:r>
+        <w:rPr>
+          <w:sz w:val="20"/>
+        </w:rPr>
+        <w:t>Muestra todas las ramas en el repositorio remoto</w:t>
+      </w:r>
+    </w:p>
+    <w:p>
+      <w:pPr>
+        <w:jc w:val="both"/>
+        <w:rPr>
+          <w:sz w:val="20"/>
+        </w:rPr>
+      </w:pPr>
+    </w:p>
+    <w:p>
+      <w:pPr>
+        <w:jc w:val="both"/>
+        <w:rPr>
+          <w:b/>
+          <w:sz w:val="20"/>
+          <w:u w:val="single"/>
+          <w:lang w:val="en-US"/>
+        </w:rPr>
+      </w:pPr>
+      <w:r>
+        <w:rPr>
+          <w:b/>
+          <w:sz w:val="20"/>
+          <w:u w:val="single"/>
+          <w:lang w:val="en-US"/>
+        </w:rPr>
+        <w:t>Rerere</w:t>
+      </w:r>
+    </w:p>
+    <w:p>
+      <w:pPr>
+        <w:jc w:val="both"/>
+        <w:rPr>
+          <w:sz w:val="20"/>
+        </w:rPr>
+      </w:pPr>
+      <w:proofErr w:type="gramStart"/>
+      <w:r>
+        <w:rPr>
+          <w:sz w:val="20"/>
+          <w:lang w:val="en-US"/>
+        </w:rPr>
+        <w:t>Reused recorded resolution (of conflicted merges).</w:t>
+      </w:r>
+      <w:proofErr w:type="gramEnd"/>
+      <w:r>
+        <w:rPr>
+          <w:sz w:val="20"/>
+          <w:lang w:val="en-US"/>
+        </w:rPr>
+        <w:t xml:space="preserve"> </w:t>
+      </w:r>
+      <w:r>
+        <w:rPr>
+          <w:sz w:val="20"/>
+        </w:rPr>
+        <w:t>Es una herramienta local que permite almacenar resoluci</w:t>
+      </w:r>
+      <w:r>
+        <w:rPr>
+          <w:sz w:val="20"/>
+        </w:rPr>
+        <w:t>ones de conflictos en merges que se sospecha que se van a repetir habitualmente.</w:t>
+      </w:r>
+    </w:p>
+    <w:p>
+      <w:pPr>
+        <w:jc w:val="both"/>
+        <w:rPr>
+          <w:sz w:val="20"/>
+        </w:rPr>
+      </w:pPr>
+      <w:proofErr w:type="gramStart"/>
+      <w:r>
+        <w:rPr>
+          <w:b/>
+          <w:sz w:val="20"/>
+        </w:rPr>
+        <w:t>git</w:t>
+      </w:r>
+      <w:proofErr w:type="gramEnd"/>
+      <w:r>
+        <w:rPr>
+          <w:b/>
+          <w:sz w:val="20"/>
+        </w:rPr>
+        <w:t xml:space="preserve"> config rerere.enabled true:</w:t>
+      </w:r>
+      <w:r>
+        <w:rPr>
+          <w:b/>
+          <w:sz w:val="20"/>
+        </w:rPr>
+        <w:t xml:space="preserve"> </w:t>
+      </w:r>
+      <w:r>
+        <w:rPr>
+          <w:sz w:val="20"/>
+        </w:rPr>
+        <w:t>Habilita la resoluci</w:t>
+      </w:r>
+      <w:r>
+        <w:rPr>
+          <w:sz w:val="20"/>
+        </w:rPr>
+        <w:t>ón automática de conflictos que se repiten.</w:t>
+      </w:r>
+    </w:p>
+    <w:p>
+      <w:pPr>
+        <w:jc w:val="both"/>
+        <w:rPr>
+          <w:sz w:val="20"/>
+        </w:rPr>
+      </w:pPr>
+      <w:proofErr w:type="gramStart"/>
+      <w:r>
+        <w:rPr>
+          <w:b/>
+          <w:sz w:val="20"/>
+        </w:rPr>
+        <w:t>git</w:t>
+      </w:r>
+      <w:proofErr w:type="gramEnd"/>
+      <w:r>
+        <w:rPr>
+          <w:b/>
+          <w:sz w:val="20"/>
+        </w:rPr>
+        <w:t xml:space="preserve"> rerere status:</w:t>
+      </w:r>
+      <w:r>
+        <w:rPr>
+          <w:b/>
+          <w:sz w:val="20"/>
+        </w:rPr>
+        <w:t xml:space="preserve"> </w:t>
+      </w:r>
+      <w:r>
+        <w:rPr>
+          <w:sz w:val="20"/>
+        </w:rPr>
+        <w:t xml:space="preserve">(Estando en la resolución de un merge) </w:t>
+      </w:r>
+      <w:r>
+        <w:rPr>
+          <w:sz w:val="20"/>
+        </w:rPr>
+        <w:t>Muestra los archivos que están en conflicto (si tenemos habilitado rerere). La forma de resolver los conflictos de estos archivos</w:t>
+      </w:r>
+      <w:r>
+        <w:rPr>
+          <w:sz w:val="20"/>
+        </w:rPr>
+        <w:t xml:space="preserve"> quedará almacenada al acabar.</w:t>
+      </w:r>
+    </w:p>
+    <w:p>
+      <w:pPr>
+        <w:jc w:val="both"/>
+        <w:rPr>
+          <w:sz w:val="20"/>
+        </w:rPr>
+      </w:pPr>
+      <w:proofErr w:type="gramStart"/>
+      <w:r>
+        <w:rPr>
+          <w:b/>
+          <w:sz w:val="20"/>
+        </w:rPr>
+        <w:t>git</w:t>
+      </w:r>
+      <w:proofErr w:type="gramEnd"/>
+      <w:r>
+        <w:rPr>
+          <w:b/>
+          <w:sz w:val="20"/>
+        </w:rPr>
+        <w:t xml:space="preserve"> rerere diff (|less):</w:t>
+      </w:r>
+      <w:r>
+        <w:rPr>
+          <w:b/>
+          <w:sz w:val="20"/>
+        </w:rPr>
+        <w:t xml:space="preserve"> </w:t>
+      </w:r>
+      <w:r>
+        <w:rPr>
+          <w:sz w:val="20"/>
+        </w:rPr>
+        <w:t>Estando en un conflicto, muestra los cambios. Podemos incluir less para que no muestre tanta info.</w:t>
+      </w:r>
+    </w:p>
+    <w:p>
+      <w:pPr>
+        <w:jc w:val="both"/>
+        <w:rPr>
+          <w:sz w:val="20"/>
+        </w:rPr>
+      </w:pPr>
+      <w:r>
+        <w:rPr>
+          <w:sz w:val="20"/>
+        </w:rPr>
+        <w:t>Al acabar una resolución avisa de que ha grabado la resolución para los archivos que hemos resuleto.</w:t>
+      </w:r>
+    </w:p>
+    <w:p>
+      <w:pPr>
+        <w:jc w:val="both"/>
+        <w:rPr>
+          <w:sz w:val="20"/>
+        </w:rPr>
+      </w:pPr>
+      <w:proofErr w:type="gramStart"/>
+      <w:r>
+        <w:rPr>
+          <w:b/>
+          <w:sz w:val="20"/>
+        </w:rPr>
+        <w:t>git</w:t>
+      </w:r>
+      <w:proofErr w:type="gramEnd"/>
+      <w:r>
+        <w:rPr>
+          <w:b/>
+          <w:sz w:val="20"/>
+        </w:rPr>
+        <w:t xml:space="preserve"> rerere gc: </w:t>
+      </w:r>
+      <w:r>
+        <w:rPr>
+          <w:sz w:val="20"/>
+        </w:rPr>
+        <w:t>Borra autoresoluciones memorizadas (en caso de que tuvieramos problemas de performances, lo cual es poco probable)</w:t>
+      </w:r>
+    </w:p>
+    <w:p>
+      <w:pPr>
+        <w:jc w:val="both"/>
+        <w:rPr>
+          <w:sz w:val="20"/>
+        </w:rPr>
+      </w:pPr>
+      <w:r>
+        <w:rPr>
+          <w:sz w:val="20"/>
+        </w:rPr>
+        <w:lastRenderedPageBreak/>
+        <w:t>Se crea un archivo rr-cache donde se almacenan estas resoluciones automáticas.</w:t>
+      </w:r>
+      <w:r>
+        <w:rPr>
+          <w:sz w:val="20"/>
+        </w:rPr>
+        <w:t xml:space="preserve"> Esta información está almacenada en local.</w:t>
+      </w:r>
+    </w:p>
+    <w:p>
+      <w:pPr>
+        <w:jc w:val="both"/>
+        <w:rPr>
+          <w:sz w:val="20"/>
+        </w:rPr>
+      </w:pPr>
+      <w:r>
+        <w:rPr>
+          <w:sz w:val="20"/>
+        </w:rPr>
+        <w:t>La próxima vez que ocurra en conflicto similar, aplicará la resolución que ha memorizado. Aunque no los pondrá en la staging area. Tendremos que hacer un add.</w:t>
+      </w:r>
+    </w:p>
+    <w:p>
+      <w:pPr>
+        <w:jc w:val="both"/>
+        <w:rPr>
+          <w:sz w:val="20"/>
+        </w:rPr>
+      </w:pPr>
+    </w:p>
+    <w:p>
+      <w:pPr>
+        <w:jc w:val="both"/>
+        <w:rPr>
+          <w:b/>
+          <w:sz w:val="20"/>
+          <w:u w:val="single"/>
+        </w:rPr>
+      </w:pPr>
+      <w:r>
+        <w:rPr>
+          <w:b/>
+          <w:sz w:val="20"/>
+          <w:u w:val="single"/>
+        </w:rPr>
+        <w:t>Push Options</w:t>
+      </w:r>
+    </w:p>
+    <w:p>
+      <w:pPr>
+        <w:jc w:val="both"/>
+        <w:rPr>
+          <w:sz w:val="20"/>
+        </w:rPr>
+      </w:pPr>
+      <w:r>
+        <w:rPr>
+          <w:sz w:val="20"/>
+        </w:rPr>
+        <w:t>¿Que es lo que se sube al repositorio remoto cuando no se le pasan argumento al push?</w:t>
+      </w:r>
+    </w:p>
+    <w:p>
+      <w:pPr>
+        <w:jc w:val="both"/>
+        <w:rPr>
+          <w:sz w:val="20"/>
+        </w:rPr>
+      </w:pPr>
+      <w:proofErr w:type="gramStart"/>
+      <w:r>
+        <w:rPr>
+          <w:b/>
+          <w:sz w:val="20"/>
+        </w:rPr>
+        <w:t>g</w:t>
+      </w:r>
+      <w:r>
+        <w:rPr>
+          <w:b/>
+          <w:sz w:val="20"/>
+        </w:rPr>
+        <w:t>it</w:t>
+      </w:r>
+      <w:proofErr w:type="gramEnd"/>
+      <w:r>
+        <w:rPr>
+          <w:b/>
+          <w:sz w:val="20"/>
+        </w:rPr>
+        <w:t xml:space="preserve"> config </w:t>
+      </w:r>
+      <w:r>
+        <w:rPr>
+          <w:b/>
+          <w:sz w:val="20"/>
+        </w:rPr>
+        <w:t>--</w:t>
+      </w:r>
+      <w:r>
+        <w:rPr>
+          <w:b/>
+          <w:sz w:val="20"/>
+        </w:rPr>
+        <w:t>global push.default matching</w:t>
+      </w:r>
+      <w:r>
+        <w:rPr>
+          <w:b/>
+          <w:sz w:val="20"/>
+        </w:rPr>
+        <w:t xml:space="preserve">: </w:t>
+      </w:r>
+      <w:r>
+        <w:rPr>
+          <w:sz w:val="20"/>
+        </w:rPr>
+        <w:t>(Este es el modo de operar de git por defecto). Sube todas las ramas que coincidan en nombre con el del repositorio remoto.</w:t>
+      </w:r>
+    </w:p>
+    <w:p>
+      <w:pPr>
+        <w:jc w:val="both"/>
+        <w:rPr>
+          <w:sz w:val="20"/>
+        </w:rPr>
+      </w:pPr>
+      <w:proofErr w:type="gramStart"/>
+      <w:r>
+        <w:rPr>
+          <w:b/>
+          <w:sz w:val="20"/>
+        </w:rPr>
+        <w:t>git</w:t>
+      </w:r>
+      <w:proofErr w:type="gramEnd"/>
+      <w:r>
+        <w:rPr>
+          <w:b/>
+          <w:sz w:val="20"/>
+        </w:rPr>
+        <w:t xml:space="preserve"> config </w:t>
+      </w:r>
+      <w:r>
+        <w:rPr>
+          <w:b/>
+          <w:sz w:val="20"/>
+        </w:rPr>
+        <w:t>--</w:t>
+      </w:r>
+      <w:r>
+        <w:rPr>
+          <w:b/>
+          <w:sz w:val="20"/>
+        </w:rPr>
+        <w:t>global push.default nothing:</w:t>
+      </w:r>
+      <w:r>
+        <w:rPr>
+          <w:sz w:val="20"/>
+        </w:rPr>
+        <w:t xml:space="preserve"> Solo sube si le especifico el nombre de la rama. (Las demás ramas no se subiran)</w:t>
+      </w:r>
+    </w:p>
+    <w:p>
+      <w:pPr>
+        <w:jc w:val="both"/>
+        <w:rPr>
+          <w:sz w:val="20"/>
+        </w:rPr>
+      </w:pPr>
+      <w:proofErr w:type="gramStart"/>
+      <w:r>
+        <w:rPr>
+          <w:b/>
+          <w:sz w:val="20"/>
+        </w:rPr>
+        <w:t>git</w:t>
+      </w:r>
+      <w:proofErr w:type="gramEnd"/>
+      <w:r>
+        <w:rPr>
+          <w:b/>
+          <w:sz w:val="20"/>
+        </w:rPr>
+        <w:t xml:space="preserve"> config</w:t>
+      </w:r>
+      <w:r>
+        <w:rPr>
+          <w:b/>
+          <w:sz w:val="20"/>
+        </w:rPr>
+        <w:t xml:space="preserve"> --g</w:t>
+      </w:r>
+      <w:r>
+        <w:rPr>
+          <w:b/>
+          <w:sz w:val="20"/>
+        </w:rPr>
+        <w:t>lobal push.default current:</w:t>
+      </w:r>
+      <w:r>
+        <w:rPr>
+          <w:sz w:val="20"/>
+        </w:rPr>
+        <w:t xml:space="preserve"> Solo sube la rama en la que estoy</w:t>
+      </w:r>
+    </w:p>
+    <w:p>
+      <w:pPr>
+        <w:jc w:val="both"/>
+        <w:rPr>
+          <w:sz w:val="20"/>
+        </w:rPr>
+      </w:pPr>
+      <w:proofErr w:type="gramStart"/>
+      <w:r>
+        <w:rPr>
+          <w:b/>
+          <w:sz w:val="20"/>
+        </w:rPr>
+        <w:t>git</w:t>
+      </w:r>
+      <w:proofErr w:type="gramEnd"/>
+      <w:r>
+        <w:rPr>
+          <w:b/>
+          <w:sz w:val="20"/>
+        </w:rPr>
+        <w:t xml:space="preserve"> config</w:t>
+      </w:r>
+      <w:r>
+        <w:rPr>
+          <w:b/>
+          <w:sz w:val="20"/>
+        </w:rPr>
+        <w:t xml:space="preserve"> --g</w:t>
+      </w:r>
+      <w:r>
+        <w:rPr>
+          <w:b/>
+          <w:sz w:val="20"/>
+        </w:rPr>
+        <w:t>lobal push.default</w:t>
+      </w:r>
+      <w:r>
+        <w:rPr>
+          <w:b/>
+          <w:sz w:val="20"/>
+        </w:rPr>
+        <w:t xml:space="preserve"> tracking: </w:t>
+      </w:r>
+      <w:r>
+        <w:rPr>
+          <w:sz w:val="20"/>
+        </w:rPr>
+        <w:t>Sube la rama actual a lo que está trackeando (para el caso en que tengamos varios repositorio remotos)</w:t>
+      </w:r>
       <w:bookmarkStart w:id="0" w:name="_GoBack"/>
       <w:bookmarkEnd w:id="0"/>
-      <w:r>
-        <w:rPr>
-          <w:b/>
-          <w:sz w:val="20"/>
-        </w:rPr>
-        <w:t>mend:</w:t>
-      </w:r>
-      <w:r>
-        <w:rPr>
-          <w:sz w:val="20"/>
-        </w:rPr>
-        <w:t xml:space="preserve">  Permite corregir el último commit, reescribiendo el comentario si fuera necesario, y reactualizando al estado </w:t>
-      </w:r>
-      <w:r>
-        <w:rPr>
-          <w:sz w:val="20"/>
-        </w:rPr>
-        <w:t>actual de la staging</w:t>
-      </w:r>
-      <w:r>
-        <w:rPr>
-          <w:sz w:val="20"/>
-        </w:rPr>
-        <w:t xml:space="preserve"> área.</w:t>
-      </w:r>
-    </w:p>
-    <w:p>
-      <w:pPr>
-        <w:jc w:val="both"/>
-        <w:rPr>
-          <w:sz w:val="20"/>
-        </w:rPr>
-      </w:pPr>
-      <w:r>
-        <w:rPr>
-          <w:b/>
-          <w:sz w:val="20"/>
-          <w:lang w:val="de-DE"/>
-        </w:rPr>
-        <w:t xml:space="preserve">git revert  </w:t>
-      </w:r>
-      <w:r>
-        <w:rPr>
-          <w:b/>
-          <w:i/>
-          <w:sz w:val="20"/>
-          <w:lang w:val="de-DE"/>
-        </w:rPr>
-        <w:t>9ab844</w:t>
-      </w:r>
-      <w:r>
-        <w:rPr>
-          <w:b/>
-          <w:sz w:val="20"/>
-          <w:lang w:val="de-DE"/>
-        </w:rPr>
-        <w:t>:</w:t>
-      </w:r>
-      <w:r>
-        <w:rPr>
-          <w:sz w:val="20"/>
-          <w:lang w:val="de-DE"/>
-        </w:rPr>
-        <w:t xml:space="preserve"> Hace un revert del commit </w:t>
-      </w:r>
-      <w:r>
-        <w:rPr>
-          <w:i/>
-          <w:sz w:val="20"/>
-          <w:lang w:val="de-DE"/>
-        </w:rPr>
-        <w:t>9ab844</w:t>
-      </w:r>
-      <w:r>
-        <w:rPr>
-          <w:sz w:val="20"/>
-          <w:lang w:val="de-DE"/>
-        </w:rPr>
-        <w:t xml:space="preserve">. </w:t>
-      </w:r>
-      <w:r>
-        <w:rPr>
-          <w:sz w:val="20"/>
-        </w:rPr>
-        <w:t xml:space="preserve">Una vez acabada la edición del revert, se debe hacer un commit. </w:t>
-      </w:r>
-      <w:r>
-        <w:rPr>
-          <w:sz w:val="20"/>
-        </w:rPr>
-        <w:t xml:space="preserve">Revert no borrara de la historia el commit </w:t>
-      </w:r>
-      <w:r>
-        <w:rPr>
-          <w:i/>
-          <w:sz w:val="20"/>
-        </w:rPr>
-        <w:t>9ab844</w:t>
-      </w:r>
-      <w:r>
-        <w:rPr>
-          <w:sz w:val="20"/>
-        </w:rPr>
-        <w:t>, simplemente añadirá otro que avisa del cambio en el anterior.</w:t>
-      </w:r>
-      <w:r>
-        <w:rPr>
-          <w:sz w:val="20"/>
-        </w:rPr>
-        <w:t xml:space="preserve"> (También se puede utilizar para revertir un rango de varios commits por ejemplo entre 9ab844</w:t>
-      </w:r>
-      <w:proofErr w:type="gramStart"/>
-      <w:r>
-        <w:rPr>
-          <w:sz w:val="20"/>
-        </w:rPr>
-        <w:t>..</w:t>
-      </w:r>
-      <w:proofErr w:type="gramEnd"/>
-      <w:r>
-        <w:rPr>
-          <w:sz w:val="20"/>
-        </w:rPr>
-        <w:t>65bc81. O incluso con comodines como HEAD^^^^</w:t>
-      </w:r>
-      <w:proofErr w:type="gramStart"/>
-      <w:r>
-        <w:rPr>
-          <w:sz w:val="20"/>
-        </w:rPr>
-        <w:t>..</w:t>
-      </w:r>
-      <w:proofErr w:type="gramEnd"/>
-      <w:r>
-        <w:rPr>
-          <w:sz w:val="20"/>
-        </w:rPr>
-        <w:t>HEAD^)</w:t>
-      </w:r>
-    </w:p>
-    <w:p>
-      <w:pPr>
-        <w:jc w:val="both"/>
-        <w:rPr>
-          <w:sz w:val="20"/>
-        </w:rPr>
-      </w:pPr>
-      <w:proofErr w:type="gramStart"/>
-      <w:r>
-        <w:rPr>
-          <w:b/>
-          <w:sz w:val="20"/>
-        </w:rPr>
-        <w:t>git</w:t>
-      </w:r>
-      <w:proofErr w:type="gramEnd"/>
-      <w:r>
-        <w:rPr>
-          <w:b/>
-          <w:sz w:val="20"/>
-        </w:rPr>
-        <w:t xml:space="preserve"> reset  --hard:</w:t>
-      </w:r>
-      <w:r>
-        <w:rPr>
-          <w:sz w:val="20"/>
-        </w:rPr>
-        <w:t xml:space="preserve"> Vuelve al estado anterior (</w:t>
-      </w:r>
-      <w:r>
-        <w:rPr>
-          <w:sz w:val="20"/>
-        </w:rPr>
-        <w:t>al estado</w:t>
-      </w:r>
-      <w:r>
-        <w:rPr>
-          <w:sz w:val="20"/>
-        </w:rPr>
-        <w:t xml:space="preserve"> </w:t>
-      </w:r>
-      <w:r>
-        <w:rPr>
-          <w:sz w:val="20"/>
-        </w:rPr>
-        <w:t>d</w:t>
-      </w:r>
-      <w:r>
-        <w:rPr>
-          <w:sz w:val="20"/>
-        </w:rPr>
-        <w:t>el último commit)</w:t>
-      </w:r>
-      <w:r>
-        <w:rPr>
-          <w:sz w:val="20"/>
-        </w:rPr>
-        <w:t>. Así que si he estado algunos archivos y me arrepiento, puedo hacer un reset y vuelvo a un estado limpio exactamente igual al último commit.</w:t>
-      </w:r>
-    </w:p>
-    <w:p>
-      <w:pPr>
-        <w:ind w:left="284"/>
-        <w:jc w:val="both"/>
-        <w:rPr>
-          <w:sz w:val="20"/>
-        </w:rPr>
-      </w:pPr>
-      <w:r>
-        <w:rPr>
-          <w:sz w:val="20"/>
-        </w:rPr>
-        <w:t>Se</w:t>
-      </w:r>
-      <w:r>
-        <w:rPr>
-          <w:sz w:val="20"/>
-        </w:rPr>
-        <w:t xml:space="preserve"> puede volver a un estado aún má</w:t>
-      </w:r>
-      <w:r>
-        <w:rPr>
-          <w:sz w:val="20"/>
-        </w:rPr>
-        <w:t>s antiguo y por tanto eliminar commit</w:t>
-      </w:r>
-      <w:r>
-        <w:rPr>
-          <w:sz w:val="20"/>
-        </w:rPr>
-        <w:t>s intermedios, por ejemplo</w:t>
-      </w:r>
-      <w:r>
-        <w:rPr>
-          <w:sz w:val="20"/>
-        </w:rPr>
-        <w:t xml:space="preserve"> con el modific</w:t>
-      </w:r>
-      <w:r>
-        <w:rPr>
-          <w:sz w:val="20"/>
-        </w:rPr>
-        <w:t xml:space="preserve">ador ^. </w:t>
-      </w:r>
-      <w:r>
-        <w:rPr>
-          <w:sz w:val="20"/>
-        </w:rPr>
-        <w:t>Así el comando,</w:t>
-      </w:r>
-      <w:r>
-        <w:rPr>
-          <w:sz w:val="20"/>
-        </w:rPr>
-        <w:t xml:space="preserve"> git reset -</w:t>
-      </w:r>
-      <w:r>
-        <w:rPr>
-          <w:sz w:val="20"/>
-        </w:rPr>
-        <w:t xml:space="preserve">-hard HEAD^^^ </w:t>
-      </w:r>
-      <w:r>
-        <w:rPr>
-          <w:sz w:val="20"/>
-        </w:rPr>
-        <w:t>nos devuelve al estado de hace tres commits. Si tras hacer esto intentaramos un push, git nos va advertir que vamos a modificar el historial del remote. Si aún así estamos seguros tendríamos que utilizar –f con el push para forzarle.</w:t>
-      </w:r>
-    </w:p>
-    <w:p>
-      <w:pPr>
-        <w:ind w:left="284"/>
-        <w:jc w:val="both"/>
-        <w:rPr>
-          <w:sz w:val="20"/>
-        </w:rPr>
-      </w:pPr>
-    </w:p>
-    <w:p>
-      <w:pPr>
-        <w:ind w:left="284"/>
-        <w:jc w:val="both"/>
-        <w:rPr>
-          <w:sz w:val="20"/>
-        </w:rPr>
-      </w:pPr>
-      <w:r>
-        <w:rPr>
-          <w:sz w:val="20"/>
-        </w:rPr>
-        <w:t>Nota: Para recuperar un commit “perdido“</w:t>
-      </w:r>
-    </w:p>
-    <w:p>
-      <w:pPr>
-        <w:ind w:left="284"/>
-        <w:jc w:val="both"/>
-        <w:rPr>
-          <w:sz w:val="20"/>
-        </w:rPr>
-      </w:pPr>
-      <w:proofErr w:type="gramStart"/>
-      <w:r>
-        <w:rPr>
-          <w:b/>
-          <w:sz w:val="20"/>
-        </w:rPr>
-        <w:t>git</w:t>
-      </w:r>
-      <w:proofErr w:type="gramEnd"/>
-      <w:r>
-        <w:rPr>
-          <w:b/>
-          <w:sz w:val="20"/>
-        </w:rPr>
-        <w:t xml:space="preserve"> reflog:</w:t>
-      </w:r>
-      <w:r>
-        <w:rPr>
-          <w:sz w:val="20"/>
-        </w:rPr>
-        <w:t xml:space="preserve"> </w:t>
-      </w:r>
-      <w:r>
-        <w:rPr>
-          <w:sz w:val="20"/>
-        </w:rPr>
-        <w:t>Muestra el</w:t>
-      </w:r>
-      <w:r>
-        <w:rPr>
-          <w:sz w:val="20"/>
-        </w:rPr>
-        <w:t xml:space="preserve"> historial de los ultimos HEADs. A continuación con git reset --hard &lt;hash_id&gt; se puede recuperar el commit que previamente se había borrado con otro reset</w:t>
-      </w:r>
-    </w:p>
-    <w:p>
-      <w:pPr>
-        <w:ind w:left="284"/>
-        <w:jc w:val="both"/>
-        <w:rPr>
-          <w:sz w:val="20"/>
-        </w:rPr>
-      </w:pPr>
-    </w:p>
-    <w:p>
-      <w:pPr>
-        <w:jc w:val="both"/>
-        <w:rPr>
-          <w:sz w:val="20"/>
-        </w:rPr>
-      </w:pPr>
-      <w:proofErr w:type="gramStart"/>
-      <w:r>
-        <w:rPr>
-          <w:b/>
-          <w:sz w:val="20"/>
-        </w:rPr>
-        <w:t>git</w:t>
-      </w:r>
-      <w:proofErr w:type="gramEnd"/>
-      <w:r>
-        <w:rPr>
-          <w:b/>
-          <w:sz w:val="20"/>
-        </w:rPr>
-        <w:t xml:space="preserve"> stash: </w:t>
-      </w:r>
-      <w:r>
-        <w:rPr>
-          <w:sz w:val="20"/>
-        </w:rPr>
-        <w:t xml:space="preserve">Mueve todo el progreso desde el último commit a un “directorio” aparte (dirty) y devuelve el estado al del último commit. Este directorio “sucio” puede posteriormente recuperarse. Un ejemplo de uso podría ser que estamos trabajando y de golpe el jefe nos pide hacer algo urgentemente ahora mismo sobre el último estado. En ese caso hacemos un stash, lo que estabamos haciendo se queda </w:t>
-      </w:r>
-      <w:r>
-        <w:rPr>
-          <w:sz w:val="20"/>
-        </w:rPr>
-        <w:lastRenderedPageBreak/>
-        <w:t>aparte (dirty), volvemos al estado del último commit. Hacemos la tarea urgente, y luego podemos recuperar lo que estabamos haciendo.</w:t>
-      </w:r>
-    </w:p>
-    <w:p>
-      <w:pPr>
-        <w:jc w:val="both"/>
-        <w:rPr>
-          <w:sz w:val="20"/>
-        </w:rPr>
-      </w:pPr>
-      <w:proofErr w:type="gramStart"/>
-      <w:r>
-        <w:rPr>
-          <w:b/>
-          <w:sz w:val="20"/>
-        </w:rPr>
-        <w:t>git</w:t>
-      </w:r>
-      <w:proofErr w:type="gramEnd"/>
-      <w:r>
-        <w:rPr>
-          <w:b/>
-          <w:sz w:val="20"/>
-        </w:rPr>
-        <w:t xml:space="preserve"> pull origin +master:master:</w:t>
-      </w:r>
-      <w:r>
-        <w:rPr>
-          <w:sz w:val="20"/>
-        </w:rPr>
-        <w:t xml:space="preserve"> Fuerzo a que el contenido de mi master sea exactamente igual al del repositorio remote.</w:t>
-      </w:r>
-      <w:r>
-        <w:rPr>
-          <w:sz w:val="20"/>
-        </w:rPr>
-        <w:t xml:space="preserve"> (Antes de hacer cualquier push es necesario haber bajado previamente el último estado del repositorio remoto)</w:t>
-      </w:r>
-    </w:p>
-    <w:p>
-      <w:pPr>
-        <w:jc w:val="both"/>
-        <w:rPr>
-          <w:sz w:val="20"/>
-        </w:rPr>
-      </w:pPr>
-      <w:r>
-        <w:rPr>
-          <w:b/>
-          <w:sz w:val="20"/>
-        </w:rPr>
-        <w:t>git clean</w:t>
-      </w:r>
-      <w:r>
-        <w:rPr>
-          <w:b/>
-          <w:sz w:val="20"/>
-        </w:rPr>
-        <w:t xml:space="preserve"> -f:</w:t>
-      </w:r>
-      <w:r>
-        <w:rPr>
-          <w:sz w:val="20"/>
-        </w:rPr>
-        <w:t xml:space="preserve"> Elimina los archivos que no estén “trackeados”. Hay que añadir –f porque si no, por defecto no los borraría. Los archivos que no estén “trackeados” (por ejemplo usando .gitignore) no serán tocados por este comando.</w:t>
-      </w:r>
-      <w:r>
-        <w:rPr>
-          <w:sz w:val="20"/>
-        </w:rPr>
-        <w:t xml:space="preserve"> Para que elimine subdirectorio hay que añadir -d</w:t>
-      </w:r>
-    </w:p>
-    <w:p>
-      <w:pPr>
-        <w:jc w:val="both"/>
-        <w:rPr>
-          <w:sz w:val="20"/>
-        </w:rPr>
-      </w:pPr>
-      <w:proofErr w:type="gramStart"/>
-      <w:r>
-        <w:rPr>
-          <w:b/>
-          <w:sz w:val="20"/>
-        </w:rPr>
-        <w:t>git</w:t>
-      </w:r>
-      <w:proofErr w:type="gramEnd"/>
-      <w:r>
-        <w:rPr>
-          <w:b/>
-          <w:sz w:val="20"/>
-        </w:rPr>
-        <w:t xml:space="preserve"> con</w:t>
-      </w:r>
-      <w:r>
-        <w:rPr>
-          <w:b/>
-          <w:sz w:val="20"/>
-        </w:rPr>
-        <w:t>fig --</w:t>
-      </w:r>
-      <w:r>
-        <w:rPr>
-          <w:b/>
-          <w:sz w:val="20"/>
-        </w:rPr>
-        <w:t>global alias.</w:t>
-      </w:r>
-      <w:r>
-        <w:rPr>
-          <w:b/>
-          <w:i/>
-          <w:sz w:val="20"/>
-        </w:rPr>
-        <w:t xml:space="preserve"> nombre_alias </w:t>
-      </w:r>
-      <w:r>
-        <w:rPr>
-          <w:b/>
-          <w:sz w:val="20"/>
-        </w:rPr>
-        <w:t>“comando git”:</w:t>
-      </w:r>
-      <w:r>
-        <w:rPr>
-          <w:sz w:val="20"/>
-        </w:rPr>
-        <w:t xml:space="preserve"> Asigna a un determinado alias un comando de git, por ejemplo: git --config alias</w:t>
-      </w:r>
-      <w:r>
-        <w:rPr>
-          <w:sz w:val="20"/>
-        </w:rPr>
-        <w:t xml:space="preserve">. </w:t>
-      </w:r>
-      <w:proofErr w:type="gramStart"/>
-      <w:r>
-        <w:rPr>
-          <w:sz w:val="20"/>
-        </w:rPr>
-        <w:t>arbol</w:t>
-      </w:r>
-      <w:proofErr w:type="gramEnd"/>
-      <w:r>
-        <w:rPr>
-          <w:sz w:val="20"/>
-        </w:rPr>
-        <w:t xml:space="preserve"> “log --graph pretty=one</w:t>
-      </w:r>
-      <w:r>
-        <w:rPr>
-          <w:sz w:val="20"/>
-        </w:rPr>
-        <w:t>line”. Ahora al teclear “árbol” ejecutara todo el comando log en modo grafico y una línea.</w:t>
-      </w:r>
-    </w:p>
-    <w:p>
-      <w:pPr>
-        <w:jc w:val="both"/>
-        <w:rPr>
-          <w:sz w:val="20"/>
-        </w:rPr>
-      </w:pPr>
-      <w:proofErr w:type="gramStart"/>
-      <w:r>
-        <w:rPr>
-          <w:b/>
-          <w:sz w:val="20"/>
-        </w:rPr>
-        <w:t>git</w:t>
-      </w:r>
-      <w:proofErr w:type="gramEnd"/>
-      <w:r>
-        <w:rPr>
-          <w:b/>
-          <w:sz w:val="20"/>
-        </w:rPr>
-        <w:t xml:space="preserve"> notes add:</w:t>
-      </w:r>
-      <w:r>
-        <w:rPr>
-          <w:sz w:val="20"/>
-        </w:rPr>
-        <w:t xml:space="preserve"> Añade una nota al ultimo commit, para incluir aclaraciones</w:t>
-      </w:r>
-      <w:r>
-        <w:rPr>
-          <w:sz w:val="20"/>
-        </w:rPr>
-        <w:t>.</w:t>
-      </w:r>
-    </w:p>
-    <w:p>
-      <w:pPr>
-        <w:jc w:val="both"/>
-        <w:rPr>
-          <w:sz w:val="20"/>
-        </w:rPr>
-      </w:pPr>
-      <w:r>
-        <w:rPr>
-          <w:sz w:val="20"/>
-        </w:rPr>
-        <w:t>Por defecto git no</w:t>
-      </w:r>
-      <w:r>
-        <w:rPr>
-          <w:sz w:val="20"/>
-        </w:rPr>
-        <w:t xml:space="preserve"> sigue la traza de los directorios vacíos. Si quisiéramos que los tuviera en cuenta podemos crear dentro del directorio un .gitignore y dejarlo vacio. A partir de ese momento, git ya considerará que ese directorio debe ser tenido en cuenta.</w:t>
-      </w:r>
-    </w:p>
-    <w:p>
-      <w:pPr>
-        <w:jc w:val="both"/>
-        <w:rPr>
-          <w:sz w:val="20"/>
-        </w:rPr>
-      </w:pPr>
-    </w:p>
-    <w:p>
-      <w:pPr>
-        <w:jc w:val="both"/>
-        <w:rPr>
-          <w:sz w:val="20"/>
-        </w:rPr>
-      </w:pPr>
-    </w:p>
-    <w:p>
-      <w:pPr>
-        <w:jc w:val="both"/>
-        <w:rPr>
-          <w:sz w:val="20"/>
-        </w:rPr>
-      </w:pPr>
-    </w:p>
-    <w:p>
-      <w:pPr>
-        <w:jc w:val="both"/>
-        <w:rPr>
-          <w:sz w:val="20"/>
-        </w:rPr>
-      </w:pPr>
-    </w:p>
-    <w:p>
-      <w:pPr>
-        <w:jc w:val="both"/>
-        <w:rPr>
-          <w:sz w:val="20"/>
-        </w:rPr>
-      </w:pPr>
-    </w:p>
-    <w:p>
-      <w:pPr>
-        <w:jc w:val="both"/>
-        <w:rPr>
-          <w:sz w:val="20"/>
-        </w:rPr>
-      </w:pPr>
-    </w:p>
-    <w:p>
-      <w:pPr>
-        <w:jc w:val="both"/>
-        <w:rPr>
-          <w:sz w:val="20"/>
-        </w:rPr>
-      </w:pPr>
-    </w:p>
-    <w:p>
-      <w:pPr>
-        <w:jc w:val="both"/>
-        <w:rPr>
-          <w:sz w:val="20"/>
-        </w:rPr>
-      </w:pPr>
-    </w:p>
-    <w:p>
-      <w:pPr>
-        <w:jc w:val="both"/>
-        <w:rPr>
-          <w:b/>
-          <w:sz w:val="20"/>
-        </w:rPr>
-      </w:pPr>
-      <w:r>
-        <w:rPr>
-          <w:b/>
-          <w:sz w:val="20"/>
-        </w:rPr>
-        <w:t>CONSOLA</w:t>
-      </w:r>
-    </w:p>
-    <w:p>
-      <w:pPr>
-        <w:jc w:val="both"/>
-        <w:rPr>
-          <w:sz w:val="20"/>
-        </w:rPr>
-      </w:pPr>
-      <w:proofErr w:type="gramStart"/>
-      <w:r>
-        <w:rPr>
-          <w:b/>
-          <w:sz w:val="20"/>
-        </w:rPr>
-        <w:t>ls</w:t>
-      </w:r>
-      <w:proofErr w:type="gramEnd"/>
-      <w:r>
-        <w:rPr>
-          <w:b/>
-          <w:sz w:val="20"/>
-        </w:rPr>
-        <w:t xml:space="preserve"> –al:</w:t>
-      </w:r>
-      <w:r>
-        <w:rPr>
-          <w:sz w:val="20"/>
-        </w:rPr>
-        <w:t xml:space="preserve"> Lista el directorio actual con las propiedades</w:t>
-      </w:r>
-      <w:r>
-        <w:rPr>
-          <w:sz w:val="20"/>
-        </w:rPr>
-        <w:t xml:space="preserve"> (l) </w:t>
-      </w:r>
-      <w:r>
-        <w:rPr>
-          <w:sz w:val="20"/>
-        </w:rPr>
-        <w:t>incluyendo archivos ocultos</w:t>
-      </w:r>
-      <w:r>
-        <w:rPr>
-          <w:sz w:val="20"/>
-        </w:rPr>
-        <w:t xml:space="preserve"> (a)</w:t>
-      </w:r>
-    </w:p>
-    <w:p>
-      <w:pPr>
-        <w:jc w:val="both"/>
-        <w:rPr>
-          <w:sz w:val="20"/>
-        </w:rPr>
-      </w:pPr>
-      <w:proofErr w:type="gramStart"/>
-      <w:r>
-        <w:rPr>
-          <w:b/>
-          <w:sz w:val="20"/>
-        </w:rPr>
-        <w:t>touch</w:t>
-      </w:r>
-      <w:proofErr w:type="gramEnd"/>
-      <w:r>
-        <w:rPr>
-          <w:b/>
-          <w:sz w:val="20"/>
-        </w:rPr>
-        <w:t xml:space="preserve"> </w:t>
-      </w:r>
-      <w:r>
-        <w:rPr>
-          <w:b/>
-          <w:i/>
-          <w:sz w:val="20"/>
-        </w:rPr>
-        <w:t>nombre</w:t>
-      </w:r>
-      <w:r>
-        <w:rPr>
-          <w:b/>
-          <w:sz w:val="20"/>
-        </w:rPr>
-        <w:t>:</w:t>
-      </w:r>
-      <w:r>
-        <w:rPr>
-          <w:sz w:val="20"/>
-        </w:rPr>
-        <w:t xml:space="preserve"> C</w:t>
-      </w:r>
-      <w:r>
-        <w:rPr>
-          <w:sz w:val="20"/>
-        </w:rPr>
-        <w:t>rea un archivo</w:t>
-      </w:r>
-    </w:p>
-    <w:p>
-      <w:pPr>
-        <w:jc w:val="both"/>
-        <w:rPr>
-          <w:sz w:val="20"/>
-        </w:rPr>
-      </w:pPr>
-      <w:proofErr w:type="gramStart"/>
-      <w:r>
-        <w:rPr>
-          <w:b/>
-          <w:sz w:val="20"/>
-        </w:rPr>
-        <w:t>cat</w:t>
-      </w:r>
-      <w:proofErr w:type="gramEnd"/>
-      <w:r>
-        <w:rPr>
-          <w:b/>
-          <w:sz w:val="20"/>
-        </w:rPr>
-        <w:t xml:space="preserve"> </w:t>
-      </w:r>
-      <w:r>
-        <w:rPr>
-          <w:b/>
-          <w:i/>
-          <w:sz w:val="20"/>
-        </w:rPr>
-        <w:t>nombre</w:t>
-      </w:r>
-      <w:r>
-        <w:rPr>
-          <w:b/>
-          <w:sz w:val="20"/>
-        </w:rPr>
-        <w:t>:</w:t>
-      </w:r>
-      <w:r>
-        <w:rPr>
-          <w:sz w:val="20"/>
-        </w:rPr>
-        <w:t xml:space="preserve"> Muestra el contenido del archivo</w:t>
-      </w:r>
-    </w:p>
-    <w:p>
-      <w:pPr>
-        <w:jc w:val="both"/>
-        <w:rPr>
-          <w:sz w:val="20"/>
-        </w:rPr>
-      </w:pPr>
-      <w:proofErr w:type="gramStart"/>
-      <w:r>
-        <w:rPr>
-          <w:b/>
-          <w:sz w:val="20"/>
-        </w:rPr>
-        <w:t>echo</w:t>
-      </w:r>
-      <w:proofErr w:type="gramEnd"/>
-      <w:r>
-        <w:rPr>
-          <w:b/>
-          <w:sz w:val="20"/>
-        </w:rPr>
-        <w:t xml:space="preserve"> </w:t>
-      </w:r>
-      <w:r>
-        <w:rPr>
-          <w:b/>
-          <w:i/>
-          <w:sz w:val="20"/>
-        </w:rPr>
-        <w:t>texto que se escribe</w:t>
-      </w:r>
-      <w:r>
-        <w:rPr>
-          <w:b/>
-          <w:sz w:val="20"/>
-        </w:rPr>
-        <w:t xml:space="preserve"> &gt;&gt; </w:t>
-      </w:r>
-      <w:r>
-        <w:rPr>
-          <w:b/>
-          <w:i/>
-          <w:sz w:val="20"/>
-        </w:rPr>
-        <w:t xml:space="preserve">archivo </w:t>
-      </w:r>
-      <w:r>
-        <w:rPr>
-          <w:sz w:val="20"/>
-        </w:rPr>
-        <w:t>: Concatena el texto escrito dentro del archivo</w:t>
-      </w:r>
-    </w:p>
-    <w:p>
-      <w:pPr>
-        <w:jc w:val="both"/>
-        <w:rPr>
-          <w:sz w:val="20"/>
-        </w:rPr>
-      </w:pPr>
-      <w:proofErr w:type="gramStart"/>
-      <w:r>
-        <w:rPr>
-          <w:b/>
-          <w:sz w:val="20"/>
-        </w:rPr>
-        <w:t>mv</w:t>
-      </w:r>
-      <w:proofErr w:type="gramEnd"/>
-      <w:r>
-        <w:rPr>
-          <w:b/>
-          <w:sz w:val="20"/>
-        </w:rPr>
-        <w:t xml:space="preserve"> </w:t>
-      </w:r>
-      <w:r>
-        <w:rPr>
-          <w:b/>
-          <w:i/>
-          <w:sz w:val="20"/>
-        </w:rPr>
-        <w:t>nombre_antiguo  nombre_nuevo</w:t>
-      </w:r>
-      <w:r>
-        <w:rPr>
-          <w:b/>
-          <w:sz w:val="20"/>
-        </w:rPr>
-        <w:t>:</w:t>
-      </w:r>
-      <w:r>
-        <w:rPr>
-          <w:sz w:val="20"/>
-        </w:rPr>
-        <w:t xml:space="preserve"> Renombra el archivo</w:t>
-      </w:r>
-    </w:p>
-    <w:p>
-      <w:pPr>
-        <w:jc w:val="both"/>
-        <w:rPr>
-          <w:sz w:val="20"/>
-        </w:rPr>
-      </w:pPr>
-      <w:proofErr w:type="gramStart"/>
-      <w:r>
-        <w:rPr>
-          <w:b/>
-          <w:sz w:val="20"/>
-        </w:rPr>
-        <w:t>notepad</w:t>
-      </w:r>
-      <w:proofErr w:type="gramEnd"/>
-      <w:r>
-        <w:rPr>
-          <w:b/>
-          <w:sz w:val="20"/>
-        </w:rPr>
-        <w:t xml:space="preserve"> </w:t>
-      </w:r>
-      <w:r>
-        <w:rPr>
-          <w:b/>
-          <w:i/>
-          <w:sz w:val="20"/>
-        </w:rPr>
-        <w:t>nombre</w:t>
-      </w:r>
-      <w:r>
-        <w:rPr>
-          <w:b/>
-          <w:sz w:val="20"/>
-        </w:rPr>
-        <w:t>:</w:t>
-      </w:r>
-      <w:r>
-        <w:rPr>
-          <w:sz w:val="20"/>
-        </w:rPr>
-        <w:t xml:space="preserve"> Abre el archivo en el bloc de notas</w:t>
-      </w:r>
-    </w:p>
-    <w:p>
-      <w:pPr>
-        <w:jc w:val="both"/>
-        <w:rPr>
-          <w:sz w:val="20"/>
-        </w:rPr>
-      </w:pPr>
-      <w:proofErr w:type="gramStart"/>
-      <w:r>
-        <w:rPr>
-          <w:b/>
-          <w:sz w:val="20"/>
-        </w:rPr>
-        <w:t>pwd</w:t>
-      </w:r>
-      <w:proofErr w:type="gramEnd"/>
-      <w:r>
-        <w:rPr>
-          <w:b/>
-          <w:sz w:val="20"/>
-        </w:rPr>
-        <w:t>:</w:t>
-      </w:r>
-      <w:r>
-        <w:rPr>
-          <w:sz w:val="20"/>
-        </w:rPr>
-        <w:t xml:space="preserve"> Devuelve la ruta completa de la carpeta en la que estamos</w:t>
-      </w:r>
-    </w:p>
-    <w:p>
-      <w:pPr>
-        <w:jc w:val="both"/>
-        <w:rPr>
-          <w:sz w:val="20"/>
-        </w:rPr>
-      </w:pPr>
-      <w:proofErr w:type="gramStart"/>
-      <w:r>
-        <w:rPr>
-          <w:b/>
-          <w:sz w:val="20"/>
-        </w:rPr>
-        <w:t>clip</w:t>
-      </w:r>
-      <w:proofErr w:type="gramEnd"/>
-      <w:r>
-        <w:rPr>
-          <w:b/>
-          <w:sz w:val="20"/>
-        </w:rPr>
-        <w:t xml:space="preserve"> &lt; </w:t>
-      </w:r>
-      <w:r>
-        <w:rPr>
-          <w:b/>
-          <w:i/>
-          <w:sz w:val="20"/>
-        </w:rPr>
-        <w:t>ruta_del_archivo</w:t>
-      </w:r>
-      <w:r>
-        <w:rPr>
-          <w:b/>
-          <w:sz w:val="20"/>
-        </w:rPr>
-        <w:t>:</w:t>
-      </w:r>
-      <w:r>
-        <w:rPr>
-          <w:sz w:val="20"/>
-        </w:rPr>
-        <w:t xml:space="preserve"> Copia el contenido del archivo al portapapeles</w:t>
-      </w:r>
-    </w:p>
-    <w:p>
-      <w:pPr>
-        <w:rPr>
-          <w:sz w:val="20"/>
-        </w:rPr>
-      </w:pPr>
-      <w:r>
-        <w:rPr>
-          <w:sz w:val="20"/>
-        </w:rPr>
-        <w:br w:type="page"/>
-      </w:r>
-    </w:p>
-    <w:p>
-      <w:pPr>
-        <w:jc w:val="center"/>
-        <w:rPr>
-          <w:b/>
-          <w:sz w:val="20"/>
-        </w:rPr>
-      </w:pPr>
-      <w:r>
-        <w:rPr>
-          <w:b/>
-          <w:sz w:val="20"/>
-        </w:rPr>
-        <w:lastRenderedPageBreak/>
-        <w:t>Git Avanzado</w:t>
-      </w:r>
-    </w:p>
-    <w:p>
-      <w:pPr>
-        <w:jc w:val="both"/>
-        <w:rPr>
-          <w:b/>
-          <w:sz w:val="20"/>
-          <w:u w:val="single"/>
-        </w:rPr>
-      </w:pPr>
-      <w:r>
-        <w:rPr>
-          <w:b/>
-          <w:sz w:val="20"/>
-          <w:u w:val="single"/>
-        </w:rPr>
-        <w:t>Configuración</w:t>
-      </w:r>
-    </w:p>
-    <w:p>
-      <w:pPr>
-        <w:jc w:val="both"/>
-        <w:rPr>
-          <w:sz w:val="20"/>
-        </w:rPr>
-      </w:pPr>
-      <w:r>
-        <w:rPr>
-          <w:sz w:val="20"/>
-        </w:rPr>
-        <w:t xml:space="preserve">Se puede aplicar la configuración a tres niveles: system, global o local. (Por ejemplo git config --system, git config --global o git config --local). Rara vez se usa system. Lo normal es usar global de manera genérica y local para un uso particular en un </w:t>
-      </w:r>
-      <w:r>
-        <w:rPr>
-          <w:sz w:val="20"/>
-        </w:rPr>
-        <w:t>repositorio</w:t>
-      </w:r>
-      <w:r>
-        <w:rPr>
-          <w:sz w:val="20"/>
-        </w:rPr>
-        <w:t>.</w:t>
-      </w:r>
-      <w:r>
-        <w:rPr>
-          <w:sz w:val="20"/>
-        </w:rPr>
-        <w:t xml:space="preserve"> Si despues de config no se pone nada, se entiende que es --local.</w:t>
-      </w:r>
-    </w:p>
-    <w:p>
-      <w:pPr>
-        <w:jc w:val="both"/>
-        <w:rPr>
-          <w:sz w:val="20"/>
-        </w:rPr>
-      </w:pPr>
-      <w:r>
-        <w:rPr>
-          <w:sz w:val="20"/>
-        </w:rPr>
-        <w:t xml:space="preserve">Si ejecutamos git config --system realizará los cambios en /etc/gitconfig. </w:t>
-      </w:r>
-      <w:r>
-        <w:rPr>
-          <w:sz w:val="20"/>
-        </w:rPr>
-        <w:t>(Está asociado al sistema, se aplicará a todos los usuarios que utilicen el ordeandor)</w:t>
-      </w:r>
-    </w:p>
-    <w:p>
-      <w:pPr>
-        <w:jc w:val="both"/>
-        <w:rPr>
-          <w:sz w:val="20"/>
-        </w:rPr>
-      </w:pPr>
-      <w:r>
-        <w:rPr>
-          <w:sz w:val="20"/>
-        </w:rPr>
-        <w:t>Si hacemos git config --global salvará los cambios en ~/.gitconfig</w:t>
-      </w:r>
-      <w:r>
-        <w:rPr>
-          <w:sz w:val="20"/>
-        </w:rPr>
-        <w:t>. (Está asociado a la cuenta de usuario)</w:t>
-      </w:r>
-      <w:r>
-        <w:rPr>
-          <w:sz w:val="20"/>
-        </w:rPr>
-        <w:t xml:space="preserve"> En el caso de windows se suele almacenar en C:/Usuarios/Vicente/.gitconfig</w:t>
-      </w:r>
-    </w:p>
-    <w:p>
-      <w:pPr>
-        <w:jc w:val="both"/>
-        <w:rPr>
-          <w:sz w:val="20"/>
-        </w:rPr>
-      </w:pPr>
-      <w:r>
-        <w:rPr>
-          <w:sz w:val="20"/>
-        </w:rPr>
-        <w:t>Si hacemos git config --local lo almacenará en .git/config. (En el propio repositorio local)</w:t>
-      </w:r>
-    </w:p>
-    <w:p>
-      <w:pPr>
-        <w:jc w:val="both"/>
-        <w:rPr>
-          <w:sz w:val="20"/>
-        </w:rPr>
-      </w:pPr>
-      <w:proofErr w:type="gramStart"/>
-      <w:r>
-        <w:rPr>
-          <w:b/>
-          <w:sz w:val="20"/>
-        </w:rPr>
-        <w:t>git</w:t>
-      </w:r>
-      <w:proofErr w:type="gramEnd"/>
-      <w:r>
-        <w:rPr>
-          <w:b/>
-          <w:sz w:val="20"/>
-        </w:rPr>
-        <w:t xml:space="preserve"> config </w:t>
-      </w:r>
-      <w:r>
-        <w:rPr>
-          <w:b/>
-          <w:sz w:val="20"/>
-        </w:rPr>
-        <w:t>--</w:t>
-      </w:r>
-      <w:r>
-        <w:rPr>
-          <w:b/>
-          <w:sz w:val="20"/>
-        </w:rPr>
-        <w:t>list</w:t>
-      </w:r>
-      <w:r>
-        <w:rPr>
-          <w:b/>
-          <w:sz w:val="20"/>
-        </w:rPr>
-        <w:t xml:space="preserve">: </w:t>
-      </w:r>
-      <w:r>
-        <w:rPr>
-          <w:sz w:val="20"/>
-        </w:rPr>
-        <w:t>Devuelve</w:t>
-      </w:r>
-      <w:r>
-        <w:rPr>
-          <w:sz w:val="20"/>
-        </w:rPr>
-        <w:t xml:space="preserve"> la configuración actual por consola.</w:t>
-      </w:r>
-    </w:p>
-    <w:p>
-      <w:pPr>
-        <w:jc w:val="both"/>
-        <w:rPr>
-          <w:sz w:val="20"/>
-        </w:rPr>
-      </w:pPr>
-      <w:r>
-        <w:rPr>
-          <w:sz w:val="20"/>
-        </w:rPr>
-        <w:t>Para obtener un parámetro concreto podemos usar git config section.key (por ejemplo git config color.ui). O git config section.subsection.key.</w:t>
-      </w:r>
-    </w:p>
-    <w:p>
-      <w:pPr>
-        <w:jc w:val="both"/>
-        <w:rPr>
-          <w:sz w:val="20"/>
-        </w:rPr>
-      </w:pPr>
-      <w:r>
-        <w:rPr>
-          <w:sz w:val="20"/>
-        </w:rPr>
-        <w:t>Para configurar un parámetro se usa git config section.key value.</w:t>
-      </w:r>
-      <w:r>
-        <w:rPr>
-          <w:sz w:val="20"/>
-        </w:rPr>
-        <w:t xml:space="preserve"> Se pueden crear secciones y keys al gusto del usuario y luego utilizarlas para algún tipo de scripting.</w:t>
-      </w:r>
-    </w:p>
-    <w:p>
-      <w:pPr>
-        <w:jc w:val="both"/>
-        <w:rPr>
-          <w:b/>
-          <w:sz w:val="20"/>
-          <w:u w:val="single"/>
-        </w:rPr>
-      </w:pPr>
-      <w:r>
-        <w:rPr>
-          <w:b/>
-          <w:sz w:val="20"/>
-          <w:u w:val="single"/>
-        </w:rPr>
-        <w:t>Pull</w:t>
-      </w:r>
-      <w:r>
-        <w:rPr>
-          <w:b/>
-          <w:sz w:val="20"/>
-          <w:u w:val="single"/>
-        </w:rPr>
-        <w:t xml:space="preserve"> Options</w:t>
-      </w:r>
-    </w:p>
-    <w:p>
-      <w:pPr>
-        <w:jc w:val="both"/>
-        <w:rPr>
-          <w:sz w:val="20"/>
-        </w:rPr>
-      </w:pPr>
-      <w:r>
-        <w:rPr>
-          <w:sz w:val="20"/>
-        </w:rPr>
-        <w:t>El comando pull hace un merge por defecto</w:t>
-      </w:r>
-      <w:r>
-        <w:rPr>
-          <w:sz w:val="20"/>
-        </w:rPr>
-        <w:t>. Una opción interesante es utilizarlo haciendo un rebase.</w:t>
-      </w:r>
-    </w:p>
-    <w:p>
-      <w:pPr>
-        <w:jc w:val="both"/>
-        <w:rPr>
-          <w:b/>
-          <w:sz w:val="20"/>
-          <w:lang w:val="en-US"/>
-        </w:rPr>
-      </w:pPr>
-      <w:proofErr w:type="gramStart"/>
-      <w:r>
-        <w:rPr>
-          <w:b/>
-          <w:sz w:val="20"/>
-          <w:lang w:val="en-US"/>
-        </w:rPr>
-        <w:t>git</w:t>
-      </w:r>
-      <w:proofErr w:type="gramEnd"/>
-      <w:r>
-        <w:rPr>
-          <w:b/>
-          <w:sz w:val="20"/>
-          <w:lang w:val="en-US"/>
-        </w:rPr>
-        <w:t xml:space="preserve"> pull --rebase:</w:t>
-      </w:r>
-    </w:p>
-    <w:p>
-      <w:pPr>
-        <w:jc w:val="both"/>
-        <w:rPr>
-          <w:b/>
-          <w:sz w:val="20"/>
-          <w:lang w:val="en-US"/>
-        </w:rPr>
-      </w:pPr>
-      <w:proofErr w:type="gramStart"/>
-      <w:r>
-        <w:rPr>
-          <w:b/>
-          <w:sz w:val="20"/>
-          <w:lang w:val="en-US"/>
-        </w:rPr>
-        <w:t>git</w:t>
-      </w:r>
-      <w:proofErr w:type="gramEnd"/>
-      <w:r>
-        <w:rPr>
-          <w:b/>
-          <w:sz w:val="20"/>
-          <w:lang w:val="en-US"/>
-        </w:rPr>
-        <w:t xml:space="preserve"> config branch.autosetuprebase allways:</w:t>
-      </w:r>
-    </w:p>
-    <w:p>
-      <w:pPr>
-        <w:jc w:val="both"/>
-        <w:rPr>
-          <w:sz w:val="20"/>
-        </w:rPr>
-      </w:pPr>
-      <w:proofErr w:type="gramStart"/>
-      <w:r>
-        <w:rPr>
-          <w:b/>
-          <w:sz w:val="20"/>
-        </w:rPr>
-        <w:t>git</w:t>
-      </w:r>
-      <w:proofErr w:type="gramEnd"/>
-      <w:r>
-        <w:rPr>
-          <w:b/>
-          <w:sz w:val="20"/>
-        </w:rPr>
-        <w:t xml:space="preserve"> branch –r: </w:t>
-      </w:r>
-      <w:r>
-        <w:rPr>
-          <w:sz w:val="20"/>
-        </w:rPr>
-        <w:t>Muestra todas las ramas en el repositorio remoto</w:t>
-      </w:r>
-    </w:p>
-    <w:p>
-      <w:pPr>
-        <w:jc w:val="both"/>
-        <w:rPr>
-          <w:sz w:val="20"/>
-        </w:rPr>
-      </w:pPr>
-    </w:p>
-    <w:p>
-      <w:pPr>
-        <w:jc w:val="both"/>
-        <w:rPr>
-          <w:b/>
-          <w:sz w:val="20"/>
-          <w:u w:val="single"/>
-          <w:lang w:val="en-US"/>
-        </w:rPr>
-      </w:pPr>
-      <w:r>
-        <w:rPr>
-          <w:b/>
-          <w:sz w:val="20"/>
-          <w:u w:val="single"/>
-          <w:lang w:val="en-US"/>
-        </w:rPr>
-        <w:t>Rerere</w:t>
-      </w:r>
-    </w:p>
-    <w:p>
-      <w:pPr>
-        <w:jc w:val="both"/>
-        <w:rPr>
-          <w:sz w:val="20"/>
-        </w:rPr>
-      </w:pPr>
-      <w:proofErr w:type="gramStart"/>
-      <w:r>
-        <w:rPr>
-          <w:sz w:val="20"/>
-          <w:lang w:val="en-US"/>
-        </w:rPr>
-        <w:t>Reused recorded resolution (of conflicted merges).</w:t>
-      </w:r>
-      <w:proofErr w:type="gramEnd"/>
-      <w:r>
-        <w:rPr>
-          <w:sz w:val="20"/>
-          <w:lang w:val="en-US"/>
-        </w:rPr>
-        <w:t xml:space="preserve"> </w:t>
-      </w:r>
-      <w:r>
-        <w:rPr>
-          <w:sz w:val="20"/>
-        </w:rPr>
-        <w:t>Es una herramienta local que permite almacenar resoluci</w:t>
-      </w:r>
-      <w:r>
-        <w:rPr>
-          <w:sz w:val="20"/>
-        </w:rPr>
-        <w:t>ones de conflictos en merges que se sospecha que se van a repetir habitualmente.</w:t>
-      </w:r>
-    </w:p>
-    <w:p>
-      <w:pPr>
-        <w:jc w:val="both"/>
-        <w:rPr>
-          <w:b/>
-          <w:sz w:val="20"/>
-          <w:lang w:val="de-DE"/>
-        </w:rPr>
-      </w:pPr>
-      <w:r>
-        <w:rPr>
-          <w:b/>
-          <w:sz w:val="20"/>
-          <w:lang w:val="de-DE"/>
-        </w:rPr>
-        <w:t>git config rerere.enabled true:</w:t>
-      </w:r>
     </w:p>
     <w:sectPr>
       <w:headerReference w:type="default" r:id="rId21"/>

</xml_diff>

<commit_message>
Corregido el valor por defecto del global push
</commit_message>
<xml_diff>
--- a/Apuntes Git.docx
+++ b/Apuntes Git.docx
@@ -7184,149 +7184,161 @@
         <w:rPr>
           <w:sz w:val="20"/>
         </w:rPr>
-        <w:t>(Este es el modo de operar de git por defecto). Sube todas las ramas que coincidan en nombre con el del repositorio remoto.</w:t>
-      </w:r>
-    </w:p>
-    <w:p>
-      <w:pPr>
-        <w:jc w:val="both"/>
-        <w:rPr>
-          <w:sz w:val="20"/>
-        </w:rPr>
-      </w:pPr>
-      <w:proofErr w:type="gramStart"/>
-      <w:r>
-        <w:rPr>
-          <w:b/>
-          <w:sz w:val="20"/>
-        </w:rPr>
-        <w:t>git</w:t>
-      </w:r>
-      <w:proofErr w:type="gramEnd"/>
-      <w:r>
-        <w:rPr>
-          <w:b/>
-          <w:sz w:val="20"/>
-        </w:rPr>
-        <w:t xml:space="preserve"> config </w:t>
-      </w:r>
-      <w:r>
-        <w:rPr>
-          <w:b/>
-          <w:sz w:val="20"/>
-        </w:rPr>
-        <w:t>--</w:t>
-      </w:r>
-      <w:r>
-        <w:rPr>
-          <w:b/>
-          <w:sz w:val="20"/>
-        </w:rPr>
-        <w:t>global push.default nothing:</w:t>
-      </w:r>
-      <w:r>
-        <w:rPr>
-          <w:sz w:val="20"/>
-        </w:rPr>
-        <w:t xml:space="preserve"> Solo sube si le especifico el nombre de la rama. (Las demás ramas no se subiran)</w:t>
-      </w:r>
-    </w:p>
-    <w:p>
-      <w:pPr>
-        <w:jc w:val="both"/>
-        <w:rPr>
-          <w:sz w:val="20"/>
-        </w:rPr>
-      </w:pPr>
-      <w:proofErr w:type="gramStart"/>
-      <w:r>
-        <w:rPr>
-          <w:b/>
-          <w:sz w:val="20"/>
-        </w:rPr>
-        <w:t>git</w:t>
-      </w:r>
-      <w:proofErr w:type="gramEnd"/>
-      <w:r>
-        <w:rPr>
-          <w:b/>
-          <w:sz w:val="20"/>
-        </w:rPr>
-        <w:t xml:space="preserve"> config</w:t>
-      </w:r>
-      <w:r>
-        <w:rPr>
-          <w:b/>
-          <w:sz w:val="20"/>
-        </w:rPr>
-        <w:t xml:space="preserve"> --g</w:t>
-      </w:r>
-      <w:r>
-        <w:rPr>
-          <w:b/>
-          <w:sz w:val="20"/>
-        </w:rPr>
-        <w:t>lobal push.default current:</w:t>
-      </w:r>
-      <w:r>
-        <w:rPr>
-          <w:sz w:val="20"/>
-        </w:rPr>
-        <w:t xml:space="preserve"> Solo sube la rama en la que estoy</w:t>
-      </w:r>
-    </w:p>
-    <w:p>
-      <w:pPr>
-        <w:jc w:val="both"/>
-        <w:rPr>
-          <w:sz w:val="20"/>
-        </w:rPr>
-      </w:pPr>
-      <w:proofErr w:type="gramStart"/>
-      <w:r>
-        <w:rPr>
-          <w:b/>
-          <w:sz w:val="20"/>
-        </w:rPr>
-        <w:t>git</w:t>
-      </w:r>
-      <w:proofErr w:type="gramEnd"/>
-      <w:r>
-        <w:rPr>
-          <w:b/>
-          <w:sz w:val="20"/>
-        </w:rPr>
-        <w:t xml:space="preserve"> config</w:t>
-      </w:r>
-      <w:r>
-        <w:rPr>
-          <w:b/>
-          <w:sz w:val="20"/>
-        </w:rPr>
-        <w:t xml:space="preserve"> --g</w:t>
-      </w:r>
-      <w:r>
-        <w:rPr>
-          <w:b/>
-          <w:sz w:val="20"/>
-        </w:rPr>
-        <w:t>lobal push.default</w:t>
-      </w:r>
-      <w:r>
-        <w:rPr>
-          <w:b/>
-          <w:sz w:val="20"/>
-        </w:rPr>
-        <w:t xml:space="preserve"> tracking: </w:t>
-      </w:r>
-      <w:r>
-        <w:rPr>
-          <w:sz w:val="20"/>
-        </w:rPr>
-        <w:t>Sube la rama actual a lo que está trackeando (para el caso en que tengamos varios repositorio remotos)</w:t>
+        <w:t>(Este es el modo de operar de git por defecto</w:t>
+      </w:r>
+      <w:r>
+        <w:rPr>
+          <w:sz w:val="20"/>
+        </w:rPr>
+        <w:t xml:space="preserve"> hasta la versión 2.0. Ahora es “simple”</w:t>
       </w:r>
       <w:bookmarkStart w:id="0" w:name="_GoBack"/>
       <w:bookmarkEnd w:id="0"/>
+      <w:r>
+        <w:rPr>
+          <w:sz w:val="20"/>
+        </w:rPr>
+        <w:t>). Sube todas las ramas que coincidan en nombre con el del repositorio remoto.</w:t>
+      </w:r>
+    </w:p>
+    <w:p>
+      <w:pPr>
+        <w:jc w:val="both"/>
+        <w:rPr>
+          <w:sz w:val="20"/>
+        </w:rPr>
+      </w:pPr>
+      <w:proofErr w:type="gramStart"/>
+      <w:r>
+        <w:rPr>
+          <w:b/>
+          <w:sz w:val="20"/>
+        </w:rPr>
+        <w:t>git</w:t>
+      </w:r>
+      <w:proofErr w:type="gramEnd"/>
+      <w:r>
+        <w:rPr>
+          <w:b/>
+          <w:sz w:val="20"/>
+        </w:rPr>
+        <w:t xml:space="preserve"> config </w:t>
+      </w:r>
+      <w:r>
+        <w:rPr>
+          <w:b/>
+          <w:sz w:val="20"/>
+        </w:rPr>
+        <w:t>--</w:t>
+      </w:r>
+      <w:r>
+        <w:rPr>
+          <w:b/>
+          <w:sz w:val="20"/>
+        </w:rPr>
+        <w:t>global push.default nothing:</w:t>
+      </w:r>
+      <w:r>
+        <w:rPr>
+          <w:sz w:val="20"/>
+        </w:rPr>
+        <w:t xml:space="preserve"> Solo sube si le especifico el nombre de la rama. (Las demás ramas no se subiran)</w:t>
+      </w:r>
+    </w:p>
+    <w:p>
+      <w:pPr>
+        <w:jc w:val="both"/>
+        <w:rPr>
+          <w:sz w:val="20"/>
+        </w:rPr>
+      </w:pPr>
+      <w:proofErr w:type="gramStart"/>
+      <w:r>
+        <w:rPr>
+          <w:b/>
+          <w:sz w:val="20"/>
+        </w:rPr>
+        <w:t>git</w:t>
+      </w:r>
+      <w:proofErr w:type="gramEnd"/>
+      <w:r>
+        <w:rPr>
+          <w:b/>
+          <w:sz w:val="20"/>
+        </w:rPr>
+        <w:t xml:space="preserve"> config</w:t>
+      </w:r>
+      <w:r>
+        <w:rPr>
+          <w:b/>
+          <w:sz w:val="20"/>
+        </w:rPr>
+        <w:t xml:space="preserve"> --g</w:t>
+      </w:r>
+      <w:r>
+        <w:rPr>
+          <w:b/>
+          <w:sz w:val="20"/>
+        </w:rPr>
+        <w:t>lobal push.default current:</w:t>
+      </w:r>
+      <w:r>
+        <w:rPr>
+          <w:sz w:val="20"/>
+        </w:rPr>
+        <w:t xml:space="preserve"> Solo sube la rama en la que estoy</w:t>
+      </w:r>
+    </w:p>
+    <w:p>
+      <w:pPr>
+        <w:jc w:val="both"/>
+        <w:rPr>
+          <w:sz w:val="20"/>
+        </w:rPr>
+      </w:pPr>
+      <w:proofErr w:type="gramStart"/>
+      <w:r>
+        <w:rPr>
+          <w:b/>
+          <w:sz w:val="20"/>
+        </w:rPr>
+        <w:t>git</w:t>
+      </w:r>
+      <w:proofErr w:type="gramEnd"/>
+      <w:r>
+        <w:rPr>
+          <w:b/>
+          <w:sz w:val="20"/>
+        </w:rPr>
+        <w:t xml:space="preserve"> config</w:t>
+      </w:r>
+      <w:r>
+        <w:rPr>
+          <w:b/>
+          <w:sz w:val="20"/>
+        </w:rPr>
+        <w:t xml:space="preserve"> --g</w:t>
+      </w:r>
+      <w:r>
+        <w:rPr>
+          <w:b/>
+          <w:sz w:val="20"/>
+        </w:rPr>
+        <w:t>lobal push.default</w:t>
+      </w:r>
+      <w:r>
+        <w:rPr>
+          <w:b/>
+          <w:sz w:val="20"/>
+        </w:rPr>
+        <w:t xml:space="preserve"> tracking: </w:t>
+      </w:r>
+      <w:r>
+        <w:rPr>
+          <w:sz w:val="20"/>
+        </w:rPr>
+        <w:t>Sube la rama actual a lo que está trackeando (para el caso en que tengamos varios repositorio remotos)</w:t>
+      </w:r>
     </w:p>
     <w:sectPr>
       <w:headerReference w:type="default" r:id="rId21"/>

</xml_diff>

<commit_message>
Añadidos apuntes temas 4,5 y 6 (bundle, patches y orphan branches)
</commit_message>
<xml_diff>
--- a/Apuntes Git.docx
+++ b/Apuntes Git.docx
@@ -7192,156 +7192,1204 @@
         </w:rPr>
         <w:t xml:space="preserve"> hasta la versión 2.0. Ahora es “simple”</w:t>
       </w:r>
+      <w:r>
+        <w:rPr>
+          <w:sz w:val="20"/>
+        </w:rPr>
+        <w:t>). Sube todas las ramas que coincidan en nombre con el del repositorio remoto.</w:t>
+      </w:r>
+    </w:p>
+    <w:p>
+      <w:pPr>
+        <w:jc w:val="both"/>
+        <w:rPr>
+          <w:sz w:val="20"/>
+        </w:rPr>
+      </w:pPr>
+      <w:proofErr w:type="gramStart"/>
+      <w:r>
+        <w:rPr>
+          <w:b/>
+          <w:sz w:val="20"/>
+        </w:rPr>
+        <w:t>git</w:t>
+      </w:r>
+      <w:proofErr w:type="gramEnd"/>
+      <w:r>
+        <w:rPr>
+          <w:b/>
+          <w:sz w:val="20"/>
+        </w:rPr>
+        <w:t xml:space="preserve"> config </w:t>
+      </w:r>
+      <w:r>
+        <w:rPr>
+          <w:b/>
+          <w:sz w:val="20"/>
+        </w:rPr>
+        <w:t>--</w:t>
+      </w:r>
+      <w:r>
+        <w:rPr>
+          <w:b/>
+          <w:sz w:val="20"/>
+        </w:rPr>
+        <w:t>global push.default nothing:</w:t>
+      </w:r>
+      <w:r>
+        <w:rPr>
+          <w:sz w:val="20"/>
+        </w:rPr>
+        <w:t xml:space="preserve"> Solo sube si le especifico el nombre de la rama. (Las demás ramas no se subiran)</w:t>
+      </w:r>
+    </w:p>
+    <w:p>
+      <w:pPr>
+        <w:jc w:val="both"/>
+        <w:rPr>
+          <w:sz w:val="20"/>
+        </w:rPr>
+      </w:pPr>
+      <w:proofErr w:type="gramStart"/>
+      <w:r>
+        <w:rPr>
+          <w:b/>
+          <w:sz w:val="20"/>
+        </w:rPr>
+        <w:t>git</w:t>
+      </w:r>
+      <w:proofErr w:type="gramEnd"/>
+      <w:r>
+        <w:rPr>
+          <w:b/>
+          <w:sz w:val="20"/>
+        </w:rPr>
+        <w:t xml:space="preserve"> config</w:t>
+      </w:r>
+      <w:r>
+        <w:rPr>
+          <w:b/>
+          <w:sz w:val="20"/>
+        </w:rPr>
+        <w:t xml:space="preserve"> --g</w:t>
+      </w:r>
+      <w:r>
+        <w:rPr>
+          <w:b/>
+          <w:sz w:val="20"/>
+        </w:rPr>
+        <w:t>lobal push.default current:</w:t>
+      </w:r>
+      <w:r>
+        <w:rPr>
+          <w:sz w:val="20"/>
+        </w:rPr>
+        <w:t xml:space="preserve"> Solo sube la rama en la que estoy</w:t>
+      </w:r>
+    </w:p>
+    <w:p>
+      <w:pPr>
+        <w:jc w:val="both"/>
+        <w:rPr>
+          <w:sz w:val="20"/>
+        </w:rPr>
+      </w:pPr>
+      <w:proofErr w:type="gramStart"/>
+      <w:r>
+        <w:rPr>
+          <w:b/>
+          <w:sz w:val="20"/>
+        </w:rPr>
+        <w:t>git</w:t>
+      </w:r>
+      <w:proofErr w:type="gramEnd"/>
+      <w:r>
+        <w:rPr>
+          <w:b/>
+          <w:sz w:val="20"/>
+        </w:rPr>
+        <w:t xml:space="preserve"> config</w:t>
+      </w:r>
+      <w:r>
+        <w:rPr>
+          <w:b/>
+          <w:sz w:val="20"/>
+        </w:rPr>
+        <w:t xml:space="preserve"> --g</w:t>
+      </w:r>
+      <w:r>
+        <w:rPr>
+          <w:b/>
+          <w:sz w:val="20"/>
+        </w:rPr>
+        <w:t>lobal push.default</w:t>
+      </w:r>
+      <w:r>
+        <w:rPr>
+          <w:b/>
+          <w:sz w:val="20"/>
+        </w:rPr>
+        <w:t xml:space="preserve"> tracking: </w:t>
+      </w:r>
+      <w:r>
+        <w:rPr>
+          <w:sz w:val="20"/>
+        </w:rPr>
+        <w:t>Sube la rama actual a lo que está trackeando (para el caso en que tengamos varios repositorio remotos)</w:t>
+      </w:r>
+    </w:p>
+    <w:p>
+      <w:pPr>
+        <w:jc w:val="both"/>
+        <w:rPr>
+          <w:sz w:val="20"/>
+        </w:rPr>
+      </w:pPr>
+    </w:p>
+    <w:p>
+      <w:pPr>
+        <w:jc w:val="both"/>
+        <w:rPr>
+          <w:b/>
+          <w:sz w:val="20"/>
+          <w:u w:val="single"/>
+          <w:lang w:val="de-DE"/>
+        </w:rPr>
+      </w:pPr>
+      <w:r>
+        <w:rPr>
+          <w:b/>
+          <w:sz w:val="20"/>
+          <w:u w:val="single"/>
+          <w:lang w:val="de-DE"/>
+        </w:rPr>
+        <w:t>Bundle</w:t>
+      </w:r>
+    </w:p>
+    <w:p>
+      <w:pPr>
+        <w:jc w:val="both"/>
+        <w:rPr>
+          <w:sz w:val="20"/>
+        </w:rPr>
+      </w:pPr>
+      <w:proofErr w:type="gramStart"/>
+      <w:r>
+        <w:rPr>
+          <w:b/>
+          <w:sz w:val="20"/>
+        </w:rPr>
+        <w:t>git</w:t>
+      </w:r>
+      <w:proofErr w:type="gramEnd"/>
+      <w:r>
+        <w:rPr>
+          <w:b/>
+          <w:sz w:val="20"/>
+        </w:rPr>
+        <w:t xml:space="preserve"> bundle create </w:t>
+      </w:r>
+      <w:r>
+        <w:rPr>
+          <w:b/>
+          <w:i/>
+          <w:sz w:val="20"/>
+        </w:rPr>
+        <w:t xml:space="preserve">filename.bundle </w:t>
+      </w:r>
+      <w:r>
+        <w:rPr>
+          <w:b/>
+          <w:i/>
+          <w:sz w:val="20"/>
+        </w:rPr>
+        <w:t>rama(s)</w:t>
+      </w:r>
+      <w:r>
+        <w:rPr>
+          <w:b/>
+          <w:sz w:val="20"/>
+        </w:rPr>
+        <w:t>:</w:t>
+      </w:r>
+      <w:r>
+        <w:rPr>
+          <w:sz w:val="20"/>
+        </w:rPr>
+        <w:t xml:space="preserve"> Crea un bundle. Normalmente se crea fuera del repositorio (por ejemplo indicando </w:t>
+      </w:r>
+      <w:proofErr w:type="gramStart"/>
+      <w:r>
+        <w:rPr>
+          <w:sz w:val="20"/>
+        </w:rPr>
+        <w:t>..</w:t>
+      </w:r>
+      <w:proofErr w:type="gramEnd"/>
+      <w:r>
+        <w:rPr>
+          <w:sz w:val="20"/>
+        </w:rPr>
+        <w:t>/</w:t>
+      </w:r>
+      <w:r>
+        <w:rPr>
+          <w:sz w:val="20"/>
+        </w:rPr>
+        <w:t>filename.bundle  para crearlo en un nivel superior).</w:t>
+      </w:r>
+      <w:r>
+        <w:rPr>
+          <w:sz w:val="20"/>
+        </w:rPr>
+        <w:t xml:space="preserve"> Se pueden pasar una o varias ramas para hacer el bundle.</w:t>
+      </w:r>
+    </w:p>
+    <w:p>
+      <w:pPr>
+        <w:jc w:val="both"/>
+        <w:rPr>
+          <w:sz w:val="20"/>
+        </w:rPr>
+      </w:pPr>
+      <w:r>
+        <w:rPr>
+          <w:sz w:val="20"/>
+        </w:rPr>
+        <w:t>Una vez creado el bundle, se le puede pasar a otro usuario a través de un usb, o por la red, etc…</w:t>
+      </w:r>
+    </w:p>
+    <w:p>
+      <w:pPr>
+        <w:jc w:val="both"/>
+        <w:rPr>
+          <w:sz w:val="20"/>
+        </w:rPr>
+      </w:pPr>
+      <w:proofErr w:type="gramStart"/>
+      <w:r>
+        <w:rPr>
+          <w:b/>
+          <w:sz w:val="20"/>
+        </w:rPr>
+        <w:t>git</w:t>
+      </w:r>
+      <w:proofErr w:type="gramEnd"/>
+      <w:r>
+        <w:rPr>
+          <w:b/>
+          <w:sz w:val="20"/>
+        </w:rPr>
+        <w:t xml:space="preserve"> </w:t>
+      </w:r>
+      <w:r>
+        <w:rPr>
+          <w:b/>
+          <w:sz w:val="20"/>
+        </w:rPr>
+        <w:t>bundl</w:t>
+      </w:r>
+      <w:r>
+        <w:rPr>
+          <w:b/>
+          <w:sz w:val="20"/>
+        </w:rPr>
+        <w:t xml:space="preserve">e list-heads </w:t>
+      </w:r>
+      <w:r>
+        <w:rPr>
+          <w:b/>
+          <w:i/>
+          <w:sz w:val="20"/>
+        </w:rPr>
+        <w:t>filename.bundle:</w:t>
+      </w:r>
+      <w:r>
+        <w:rPr>
+          <w:sz w:val="20"/>
+        </w:rPr>
+        <w:t xml:space="preserve"> Muestra los heads de las ramas que est</w:t>
+      </w:r>
+      <w:r>
+        <w:rPr>
+          <w:sz w:val="20"/>
+        </w:rPr>
+        <w:t>án metidas en el bundle.</w:t>
+      </w:r>
+    </w:p>
+    <w:p>
+      <w:pPr>
+        <w:jc w:val="both"/>
+        <w:rPr>
+          <w:sz w:val="20"/>
+        </w:rPr>
+      </w:pPr>
+      <w:proofErr w:type="gramStart"/>
+      <w:r>
+        <w:rPr>
+          <w:b/>
+          <w:sz w:val="20"/>
+        </w:rPr>
+        <w:t>git</w:t>
+      </w:r>
+      <w:proofErr w:type="gramEnd"/>
+      <w:r>
+        <w:rPr>
+          <w:b/>
+          <w:sz w:val="20"/>
+        </w:rPr>
+        <w:t xml:space="preserve"> ls-remote </w:t>
+      </w:r>
+      <w:r>
+        <w:rPr>
+          <w:b/>
+          <w:i/>
+          <w:sz w:val="20"/>
+        </w:rPr>
+        <w:t>filename.bundle:</w:t>
+      </w:r>
+      <w:r>
+        <w:rPr>
+          <w:b/>
+          <w:sz w:val="20"/>
+        </w:rPr>
+        <w:t xml:space="preserve"> </w:t>
+      </w:r>
+      <w:r>
+        <w:rPr>
+          <w:sz w:val="20"/>
+        </w:rPr>
+        <w:t>Tiene el mismo efecto que ejecutar este comando sobre origin, lo que demuestra que a efectos de informaci</w:t>
+      </w:r>
+      <w:r>
+        <w:rPr>
+          <w:sz w:val="20"/>
+        </w:rPr>
+        <w:t>ón el bundle puede contener exactamente lo mismo que un repositorio remoto. (Evidentemente, el bundle no dispone de las ventajas de tener la información en remoto accesible).</w:t>
+      </w:r>
+    </w:p>
+    <w:p>
+      <w:pPr>
+        <w:jc w:val="both"/>
+        <w:rPr>
+          <w:sz w:val="20"/>
+        </w:rPr>
+      </w:pPr>
+      <w:proofErr w:type="gramStart"/>
+      <w:r>
+        <w:rPr>
+          <w:b/>
+          <w:sz w:val="20"/>
+        </w:rPr>
+        <w:t>git</w:t>
+      </w:r>
+      <w:proofErr w:type="gramEnd"/>
+      <w:r>
+        <w:rPr>
+          <w:b/>
+          <w:sz w:val="20"/>
+        </w:rPr>
+        <w:t xml:space="preserve"> clone </w:t>
+      </w:r>
+      <w:r>
+        <w:rPr>
+          <w:b/>
+          <w:i/>
+          <w:sz w:val="20"/>
+        </w:rPr>
+        <w:t xml:space="preserve">filename.bundle name: </w:t>
+      </w:r>
+      <w:r>
+        <w:rPr>
+          <w:sz w:val="20"/>
+        </w:rPr>
+        <w:t xml:space="preserve">También se puede clonar desde un bundle, aunque con algunas limitaciones. </w:t>
+      </w:r>
+      <w:r>
+        <w:rPr>
+          <w:sz w:val="20"/>
+        </w:rPr>
+        <w:t>Se da un warning que avisa de que HEAD se refiere a algo no existente</w:t>
+      </w:r>
+      <w:r>
+        <w:rPr>
+          <w:sz w:val="20"/>
+        </w:rPr>
+        <w:t xml:space="preserve"> si en el bundle no estaba incluido</w:t>
+      </w:r>
+      <w:r>
+        <w:rPr>
+          <w:sz w:val="20"/>
+        </w:rPr>
+        <w:t>. Para crearlo es necesario h</w:t>
+      </w:r>
+      <w:r>
+        <w:rPr>
+          <w:sz w:val="20"/>
+        </w:rPr>
+        <w:t>acer a continuación un checkout (o bienm haberlo incluido en el bundle)</w:t>
+      </w:r>
+    </w:p>
+    <w:p>
+      <w:pPr>
+        <w:jc w:val="both"/>
+        <w:rPr>
+          <w:sz w:val="20"/>
+        </w:rPr>
+      </w:pPr>
+      <w:proofErr w:type="gramStart"/>
+      <w:r>
+        <w:rPr>
+          <w:b/>
+          <w:sz w:val="20"/>
+        </w:rPr>
+        <w:t>git</w:t>
+      </w:r>
+      <w:proofErr w:type="gramEnd"/>
+      <w:r>
+        <w:rPr>
+          <w:b/>
+          <w:sz w:val="20"/>
+        </w:rPr>
+        <w:t xml:space="preserve"> fecth </w:t>
+      </w:r>
+      <w:r>
+        <w:rPr>
+          <w:b/>
+          <w:i/>
+          <w:sz w:val="20"/>
+        </w:rPr>
+        <w:t>filename.bundle rama</w:t>
+      </w:r>
+      <w:r>
+        <w:rPr>
+          <w:b/>
+          <w:sz w:val="20"/>
+        </w:rPr>
+        <w:t>:</w:t>
+      </w:r>
+      <w:r>
+        <w:rPr>
+          <w:sz w:val="20"/>
+        </w:rPr>
+        <w:t xml:space="preserve"> Se creará un FETCH_HEAD asociado al bundle.</w:t>
+      </w:r>
+    </w:p>
+    <w:p>
+      <w:pPr>
+        <w:jc w:val="both"/>
+        <w:rPr>
+          <w:sz w:val="20"/>
+        </w:rPr>
+      </w:pPr>
+      <w:proofErr w:type="gramStart"/>
+      <w:r>
+        <w:rPr>
+          <w:b/>
+          <w:sz w:val="20"/>
+        </w:rPr>
+        <w:t>g</w:t>
+      </w:r>
+      <w:r>
+        <w:rPr>
+          <w:b/>
+          <w:sz w:val="20"/>
+        </w:rPr>
+        <w:t>it</w:t>
+      </w:r>
+      <w:proofErr w:type="gramEnd"/>
+      <w:r>
+        <w:rPr>
+          <w:b/>
+          <w:sz w:val="20"/>
+        </w:rPr>
+        <w:t xml:space="preserve"> merge FETCH_HEAD</w:t>
+      </w:r>
+      <w:r>
+        <w:rPr>
+          <w:b/>
+          <w:sz w:val="20"/>
+        </w:rPr>
+        <w:t xml:space="preserve">: </w:t>
+      </w:r>
+      <w:r>
+        <w:rPr>
+          <w:sz w:val="20"/>
+        </w:rPr>
+        <w:t>Hará un merge de lo que acabo de obtener con el fetch sobre la rama en la que estoy.</w:t>
+      </w:r>
+    </w:p>
+    <w:p>
+      <w:pPr>
+        <w:jc w:val="both"/>
+        <w:rPr>
+          <w:sz w:val="20"/>
+        </w:rPr>
+      </w:pPr>
+      <w:proofErr w:type="gramStart"/>
+      <w:r>
+        <w:rPr>
+          <w:b/>
+          <w:sz w:val="20"/>
+        </w:rPr>
+        <w:t>git</w:t>
+      </w:r>
+      <w:proofErr w:type="gramEnd"/>
+      <w:r>
+        <w:rPr>
+          <w:b/>
+          <w:sz w:val="20"/>
+        </w:rPr>
+        <w:t xml:space="preserve"> remote add </w:t>
+      </w:r>
+      <w:r>
+        <w:rPr>
+          <w:b/>
+          <w:i/>
+          <w:sz w:val="20"/>
+        </w:rPr>
+        <w:t>filename.bundle</w:t>
+      </w:r>
+      <w:r>
+        <w:rPr>
+          <w:b/>
+          <w:sz w:val="20"/>
+        </w:rPr>
+        <w:t xml:space="preserve">: </w:t>
+      </w:r>
+      <w:r>
+        <w:rPr>
+          <w:sz w:val="20"/>
+        </w:rPr>
+        <w:t xml:space="preserve">Añade un bundle como si fuera un repositorio remoto. </w:t>
+      </w:r>
+      <w:r>
+        <w:rPr>
+          <w:sz w:val="20"/>
+        </w:rPr>
+        <w:t>(Util si se van a estar pasando bundles con el mismo nombre. De esta forma me ahorro tener que escribir el nombre cada vez.) Este tipo de remote solo permite hacer pulls (push no es posible, puesto que no tiene sentido)</w:t>
+      </w:r>
+    </w:p>
+    <w:p>
+      <w:pPr>
+        <w:jc w:val="both"/>
+        <w:rPr>
+          <w:sz w:val="20"/>
+        </w:rPr>
+      </w:pPr>
+    </w:p>
+    <w:p>
+      <w:pPr>
+        <w:jc w:val="both"/>
+        <w:rPr>
+          <w:b/>
+          <w:sz w:val="20"/>
+          <w:u w:val="single"/>
+        </w:rPr>
+      </w:pPr>
+      <w:r>
+        <w:rPr>
+          <w:b/>
+          <w:sz w:val="20"/>
+          <w:u w:val="single"/>
+        </w:rPr>
+        <w:t>Patches</w:t>
+      </w:r>
+    </w:p>
+    <w:p>
+      <w:pPr>
+        <w:jc w:val="both"/>
+        <w:rPr>
+          <w:sz w:val="20"/>
+        </w:rPr>
+      </w:pPr>
+      <w:r>
+        <w:rPr>
+          <w:sz w:val="20"/>
+        </w:rPr>
+        <w:t>Útil para transporte offline. Permite asociar firmas. Funciona fuera de repositorios Git.</w:t>
+      </w:r>
+    </w:p>
+    <w:p>
+      <w:pPr>
+        <w:jc w:val="both"/>
+        <w:rPr>
+          <w:sz w:val="20"/>
+        </w:rPr>
+      </w:pPr>
+      <w:r>
+        <w:rPr>
+          <w:sz w:val="20"/>
+        </w:rPr>
+        <w:t xml:space="preserve">Hay tres </w:t>
+      </w:r>
+      <w:r>
+        <w:rPr>
+          <w:sz w:val="20"/>
+        </w:rPr>
+        <w:t>posibles operaciones. Crear el patch con git format-patch, aplicarlo con git apply y aplicarlo con git am:</w:t>
+      </w:r>
+    </w:p>
+    <w:p>
+      <w:pPr>
+        <w:jc w:val="both"/>
+        <w:rPr>
+          <w:sz w:val="20"/>
+        </w:rPr>
+      </w:pPr>
+      <w:proofErr w:type="gramStart"/>
+      <w:r>
+        <w:rPr>
+          <w:b/>
+          <w:sz w:val="20"/>
+        </w:rPr>
+        <w:t>git</w:t>
+      </w:r>
+      <w:proofErr w:type="gramEnd"/>
+      <w:r>
+        <w:rPr>
+          <w:b/>
+          <w:sz w:val="20"/>
+        </w:rPr>
+        <w:t xml:space="preserve"> format-patch</w:t>
+      </w:r>
+      <w:r>
+        <w:rPr>
+          <w:b/>
+          <w:sz w:val="20"/>
+        </w:rPr>
+        <w:t xml:space="preserve"> HEAD~2 patches: </w:t>
+      </w:r>
+      <w:r>
+        <w:rPr>
+          <w:sz w:val="20"/>
+        </w:rPr>
+        <w:t>Crea una</w:t>
+      </w:r>
+      <w:r>
+        <w:rPr>
+          <w:sz w:val="20"/>
+        </w:rPr>
+        <w:t xml:space="preserve"> carpeta llamada patches con los</w:t>
+      </w:r>
+      <w:r>
+        <w:rPr>
+          <w:sz w:val="20"/>
+        </w:rPr>
+        <w:t xml:space="preserve"> archivos que contiene</w:t>
+      </w:r>
+      <w:r>
+        <w:rPr>
+          <w:b/>
+          <w:sz w:val="20"/>
+        </w:rPr>
+        <w:t xml:space="preserve"> </w:t>
+      </w:r>
+      <w:r>
+        <w:rPr>
+          <w:sz w:val="20"/>
+        </w:rPr>
+        <w:t>los patches asociados a los últimos dos commits.</w:t>
+      </w:r>
+    </w:p>
+    <w:p>
+      <w:pPr>
+        <w:jc w:val="both"/>
+        <w:rPr>
+          <w:sz w:val="20"/>
+        </w:rPr>
+      </w:pPr>
+      <w:proofErr w:type="gramStart"/>
+      <w:r>
+        <w:rPr>
+          <w:b/>
+          <w:sz w:val="20"/>
+        </w:rPr>
+        <w:t>g</w:t>
+      </w:r>
+      <w:r>
+        <w:rPr>
+          <w:b/>
+          <w:sz w:val="20"/>
+        </w:rPr>
+        <w:t>it</w:t>
+      </w:r>
+      <w:proofErr w:type="gramEnd"/>
+      <w:r>
+        <w:rPr>
+          <w:b/>
+          <w:sz w:val="20"/>
+        </w:rPr>
+        <w:t xml:space="preserve"> apply</w:t>
+      </w:r>
+      <w:r>
+        <w:rPr>
+          <w:b/>
+          <w:sz w:val="20"/>
+        </w:rPr>
+        <w:t xml:space="preserve"> patches/*: </w:t>
+      </w:r>
+      <w:r>
+        <w:rPr>
+          <w:sz w:val="20"/>
+        </w:rPr>
+        <w:t>aplica todos los patches contenidos en la carpeta patches</w:t>
+      </w:r>
+      <w:r>
+        <w:rPr>
+          <w:sz w:val="20"/>
+        </w:rPr>
+        <w:t>. Genera por tanto un commit.</w:t>
+      </w:r>
+    </w:p>
+    <w:p>
+      <w:pPr>
+        <w:jc w:val="both"/>
+        <w:rPr>
+          <w:sz w:val="20"/>
+        </w:rPr>
+      </w:pPr>
+      <w:proofErr w:type="gramStart"/>
+      <w:r>
+        <w:rPr>
+          <w:b/>
+          <w:sz w:val="20"/>
+        </w:rPr>
+        <w:t>git</w:t>
+      </w:r>
+      <w:proofErr w:type="gramEnd"/>
+      <w:r>
+        <w:rPr>
+          <w:b/>
+          <w:sz w:val="20"/>
+        </w:rPr>
+        <w:t xml:space="preserve"> apply ../pacthes/*</w:t>
+      </w:r>
+      <w:r>
+        <w:rPr>
+          <w:b/>
+          <w:sz w:val="20"/>
+        </w:rPr>
+        <w:t xml:space="preserve"> --index: </w:t>
+      </w:r>
+      <w:r>
+        <w:rPr>
+          <w:sz w:val="20"/>
+        </w:rPr>
+        <w:t>Aplica</w:t>
+      </w:r>
+      <w:r>
+        <w:rPr>
+          <w:sz w:val="20"/>
+        </w:rPr>
+        <w:t xml:space="preserve"> todos los cambios de los patches del nivel superior y lo deja en la staging area, como si los hubiera modificado yo mismo y hubiera hecho un git </w:t>
+      </w:r>
+      <w:proofErr w:type="gramStart"/>
+      <w:r>
+        <w:rPr>
+          <w:sz w:val="20"/>
+        </w:rPr>
+        <w:t>add .</w:t>
+      </w:r>
+      <w:proofErr w:type="gramEnd"/>
+    </w:p>
+    <w:p>
+      <w:pPr>
+        <w:jc w:val="both"/>
+        <w:rPr>
+          <w:sz w:val="20"/>
+        </w:rPr>
+      </w:pPr>
+      <w:proofErr w:type="gramStart"/>
+      <w:r>
+        <w:rPr>
+          <w:b/>
+          <w:sz w:val="20"/>
+        </w:rPr>
+        <w:t>git</w:t>
+      </w:r>
+      <w:proofErr w:type="gramEnd"/>
+      <w:r>
+        <w:rPr>
+          <w:b/>
+          <w:sz w:val="20"/>
+        </w:rPr>
+        <w:t xml:space="preserve"> am</w:t>
+      </w:r>
+      <w:r>
+        <w:rPr>
+          <w:b/>
+          <w:sz w:val="20"/>
+        </w:rPr>
+        <w:t xml:space="preserve"> ../patches/*</w:t>
+      </w:r>
+      <w:r>
+        <w:rPr>
+          <w:b/>
+          <w:sz w:val="20"/>
+        </w:rPr>
+        <w:t>:</w:t>
+      </w:r>
+      <w:r>
+        <w:rPr>
+          <w:sz w:val="20"/>
+        </w:rPr>
+        <w:t xml:space="preserve"> Aplica patches desde el cor</w:t>
+      </w:r>
+      <w:r>
+        <w:rPr>
+          <w:sz w:val="20"/>
+        </w:rPr>
+        <w:t>reo. Genera por tanto un commit. Se incluye información asociada el correo de donde vino el patch (hora, asunto, versión de git…)</w:t>
+      </w:r>
+      <w:r>
+        <w:rPr>
+          <w:sz w:val="20"/>
+        </w:rPr>
+        <w:t>. Las siglas “am” vienen de apply mailbox</w:t>
+      </w:r>
+    </w:p>
+    <w:p>
+      <w:pPr>
+        <w:rPr>
+          <w:sz w:val="20"/>
+        </w:rPr>
+      </w:pPr>
+      <w:proofErr w:type="gramStart"/>
+      <w:r>
+        <w:rPr>
+          <w:b/>
+          <w:sz w:val="20"/>
+        </w:rPr>
+        <w:t>git</w:t>
+      </w:r>
+      <w:proofErr w:type="gramEnd"/>
+      <w:r>
+        <w:rPr>
+          <w:b/>
+          <w:sz w:val="20"/>
+        </w:rPr>
+        <w:t xml:space="preserve"> am ../patches/*</w:t>
+      </w:r>
+      <w:r>
+        <w:rPr>
+          <w:b/>
+          <w:sz w:val="20"/>
+        </w:rPr>
+        <w:t xml:space="preserve"> --sign</w:t>
+      </w:r>
+      <w:r>
+        <w:rPr>
+          <w:b/>
+          <w:sz w:val="20"/>
+        </w:rPr>
+        <w:t xml:space="preserve">off: </w:t>
+      </w:r>
+      <w:r>
+        <w:rPr>
+          <w:sz w:val="20"/>
+        </w:rPr>
+        <w:t>Además de lo anterior añade una firma al commit.</w:t>
+      </w:r>
+    </w:p>
+    <w:p>
+      <w:pPr>
+        <w:rPr>
+          <w:b/>
+          <w:sz w:val="20"/>
+          <w:lang w:val="de-DE"/>
+        </w:rPr>
+      </w:pPr>
+      <w:r>
+        <w:rPr>
+          <w:b/>
+          <w:sz w:val="20"/>
+          <w:lang w:val="de-DE"/>
+        </w:rPr>
+        <w:t xml:space="preserve">git format-patch </w:t>
+      </w:r>
+      <w:r>
+        <w:rPr>
+          <w:b/>
+          <w:sz w:val="20"/>
+          <w:lang w:val="de-DE"/>
+        </w:rPr>
+        <w:t>--</w:t>
+      </w:r>
+      <w:r>
+        <w:rPr>
+          <w:b/>
+          <w:sz w:val="20"/>
+          <w:lang w:val="de-DE"/>
+        </w:rPr>
+        <w:t>stdout &gt; unified.patch:</w:t>
+      </w:r>
+      <w:r>
+        <w:rPr>
+          <w:b/>
+          <w:sz w:val="20"/>
+          <w:lang w:val="de-DE"/>
+        </w:rPr>
+        <w:t xml:space="preserve"> </w:t>
+      </w:r>
+    </w:p>
+    <w:p>
+      <w:pPr>
+        <w:rPr>
+          <w:sz w:val="20"/>
+        </w:rPr>
+      </w:pPr>
+      <w:proofErr w:type="gramStart"/>
+      <w:r>
+        <w:rPr>
+          <w:b/>
+          <w:sz w:val="20"/>
+        </w:rPr>
+        <w:t>git</w:t>
+      </w:r>
+      <w:proofErr w:type="gramEnd"/>
+      <w:r>
+        <w:rPr>
+          <w:b/>
+          <w:sz w:val="20"/>
+        </w:rPr>
+        <w:t xml:space="preserve"> diff &gt; ../diff.patch</w:t>
+      </w:r>
+      <w:proofErr w:type="gramStart"/>
+      <w:r>
+        <w:rPr>
+          <w:b/>
+          <w:sz w:val="20"/>
+        </w:rPr>
+        <w:t xml:space="preserve">: </w:t>
+      </w:r>
+      <w:r>
+        <w:rPr>
+          <w:sz w:val="20"/>
+        </w:rPr>
+        <w:t xml:space="preserve"> Añade</w:t>
+      </w:r>
+      <w:proofErr w:type="gramEnd"/>
+      <w:r>
+        <w:rPr>
+          <w:sz w:val="20"/>
+        </w:rPr>
+        <w:t xml:space="preserve"> las diferencias</w:t>
+      </w:r>
+      <w:r>
+        <w:rPr>
+          <w:sz w:val="20"/>
+        </w:rPr>
+        <w:t xml:space="preserve"> que he aplicado desde el último commit</w:t>
+      </w:r>
+      <w:r>
+        <w:rPr>
+          <w:sz w:val="20"/>
+        </w:rPr>
+        <w:t xml:space="preserve"> </w:t>
+      </w:r>
+      <w:r>
+        <w:rPr>
+          <w:sz w:val="20"/>
+        </w:rPr>
+        <w:t>a un patch. Posteriormente se puede hacer un git apply a este archivo y creará los cambios definidos en el patch.</w:t>
+      </w:r>
+    </w:p>
+    <w:p>
+      <w:pPr>
+        <w:rPr>
+          <w:sz w:val="20"/>
+        </w:rPr>
+      </w:pPr>
+    </w:p>
+    <w:p>
+      <w:pPr>
+        <w:rPr>
+          <w:b/>
+          <w:sz w:val="20"/>
+          <w:u w:val="single"/>
+        </w:rPr>
+      </w:pPr>
+      <w:r>
+        <w:rPr>
+          <w:b/>
+          <w:sz w:val="20"/>
+          <w:u w:val="single"/>
+        </w:rPr>
+        <w:t>Ramas huérfanas</w:t>
+      </w:r>
+    </w:p>
+    <w:p>
+      <w:pPr>
+        <w:rPr>
+          <w:sz w:val="20"/>
+        </w:rPr>
+      </w:pPr>
+      <w:r>
+        <w:rPr>
+          <w:sz w:val="20"/>
+        </w:rPr>
+        <w:t>No tienen un</w:t>
+      </w:r>
+      <w:r>
+        <w:rPr>
+          <w:sz w:val="20"/>
+        </w:rPr>
+        <w:t>a referencia a un</w:t>
+      </w:r>
+      <w:r>
+        <w:rPr>
+          <w:sz w:val="20"/>
+        </w:rPr>
+        <w:t xml:space="preserve"> “parent”. Útil para documentación, </w:t>
+      </w:r>
+      <w:r>
+        <w:rPr>
+          <w:sz w:val="20"/>
+        </w:rPr>
+        <w:t xml:space="preserve">recursos, </w:t>
+      </w:r>
+      <w:r>
+        <w:rPr>
+          <w:sz w:val="20"/>
+        </w:rPr>
+        <w:t xml:space="preserve">archivos que cambian poco, </w:t>
+      </w:r>
+      <w:r>
+        <w:rPr>
+          <w:sz w:val="20"/>
+        </w:rPr>
+        <w:t>etc</w:t>
+      </w:r>
+      <w:r>
+        <w:rPr>
+          <w:sz w:val="20"/>
+        </w:rPr>
+        <w:t>…</w:t>
+      </w:r>
+      <w:r>
+        <w:rPr>
+          <w:sz w:val="20"/>
+        </w:rPr>
+        <w:t xml:space="preserve"> (</w:t>
+      </w:r>
+      <w:r>
+        <w:rPr>
+          <w:sz w:val="20"/>
+        </w:rPr>
+        <w:t>No es muy habitual</w:t>
+      </w:r>
+      <w:r>
+        <w:rPr>
+          <w:sz w:val="20"/>
+        </w:rPr>
+        <w:t xml:space="preserve"> su uso)</w:t>
+      </w:r>
+    </w:p>
+    <w:p>
+      <w:pPr>
+        <w:rPr>
+          <w:sz w:val="20"/>
+        </w:rPr>
+      </w:pPr>
+      <w:proofErr w:type="gramStart"/>
+      <w:r>
+        <w:rPr>
+          <w:b/>
+          <w:sz w:val="20"/>
+        </w:rPr>
+        <w:t>git</w:t>
+      </w:r>
+      <w:proofErr w:type="gramEnd"/>
+      <w:r>
+        <w:rPr>
+          <w:b/>
+          <w:sz w:val="20"/>
+        </w:rPr>
+        <w:t xml:space="preserve"> checkout --orphan  </w:t>
+      </w:r>
+      <w:r>
+        <w:rPr>
+          <w:b/>
+          <w:i/>
+          <w:sz w:val="20"/>
+        </w:rPr>
+        <w:t>docs</w:t>
+      </w:r>
+      <w:r>
+        <w:rPr>
+          <w:b/>
+          <w:sz w:val="20"/>
+        </w:rPr>
+        <w:t>:</w:t>
+      </w:r>
+      <w:r>
+        <w:rPr>
+          <w:b/>
+          <w:sz w:val="20"/>
+        </w:rPr>
+        <w:t xml:space="preserve"> </w:t>
+      </w:r>
+      <w:r>
+        <w:rPr>
+          <w:sz w:val="20"/>
+        </w:rPr>
+        <w:t>Crea la rama docs, que no pertenece a ninguna rama padre. Se empleará para archivos que no van a cambiar mucho, como por ejemplo la documentación.</w:t>
+      </w:r>
+    </w:p>
+    <w:p>
+      <w:pPr>
+        <w:rPr>
+          <w:sz w:val="20"/>
+        </w:rPr>
+      </w:pPr>
+      <w:r>
+        <w:rPr>
+          <w:sz w:val="20"/>
+        </w:rPr>
+        <w:t xml:space="preserve">Si se utiliza Github, las ramas (huérfanas) que se llamen gh-pages crean páginas web para la documentación. La dirección tendrá el formato </w:t>
+      </w:r>
+      <w:r>
+        <w:rPr>
+          <w:i/>
+          <w:sz w:val="20"/>
+        </w:rPr>
+        <w:t>http://username.github.com/project_name</w:t>
+      </w:r>
+      <w:r>
+        <w:rPr>
+          <w:i/>
+          <w:sz w:val="20"/>
+        </w:rPr>
+        <w:t>.</w:t>
+      </w:r>
+      <w:r>
+        <w:rPr>
+          <w:sz w:val="20"/>
+        </w:rPr>
+        <w:t xml:space="preserve"> Para más información ver </w:t>
+      </w:r>
+      <w:hyperlink r:id="rId21" w:history="1">
+        <w:r>
+          <w:rPr>
+            <w:rStyle w:val="Hipervnculo"/>
+            <w:sz w:val="20"/>
+          </w:rPr>
+          <w:t>https://help.github.com/articles/creating-project-pages-manually/</w:t>
+        </w:r>
+      </w:hyperlink>
       <w:bookmarkStart w:id="0" w:name="_GoBack"/>
       <w:bookmarkEnd w:id="0"/>
-      <w:r>
-        <w:rPr>
-          <w:sz w:val="20"/>
-        </w:rPr>
-        <w:t>). Sube todas las ramas que coincidan en nombre con el del repositorio remoto.</w:t>
-      </w:r>
-    </w:p>
-    <w:p>
-      <w:pPr>
-        <w:jc w:val="both"/>
-        <w:rPr>
-          <w:sz w:val="20"/>
-        </w:rPr>
-      </w:pPr>
-      <w:proofErr w:type="gramStart"/>
-      <w:r>
-        <w:rPr>
-          <w:b/>
-          <w:sz w:val="20"/>
-        </w:rPr>
-        <w:t>git</w:t>
-      </w:r>
-      <w:proofErr w:type="gramEnd"/>
-      <w:r>
-        <w:rPr>
-          <w:b/>
-          <w:sz w:val="20"/>
-        </w:rPr>
-        <w:t xml:space="preserve"> config </w:t>
-      </w:r>
-      <w:r>
-        <w:rPr>
-          <w:b/>
-          <w:sz w:val="20"/>
-        </w:rPr>
-        <w:t>--</w:t>
-      </w:r>
-      <w:r>
-        <w:rPr>
-          <w:b/>
-          <w:sz w:val="20"/>
-        </w:rPr>
-        <w:t>global push.default nothing:</w:t>
-      </w:r>
-      <w:r>
-        <w:rPr>
-          <w:sz w:val="20"/>
-        </w:rPr>
-        <w:t xml:space="preserve"> Solo sube si le especifico el nombre de la rama. (Las demás ramas no se subiran)</w:t>
-      </w:r>
-    </w:p>
-    <w:p>
-      <w:pPr>
-        <w:jc w:val="both"/>
-        <w:rPr>
-          <w:sz w:val="20"/>
-        </w:rPr>
-      </w:pPr>
-      <w:proofErr w:type="gramStart"/>
-      <w:r>
-        <w:rPr>
-          <w:b/>
-          <w:sz w:val="20"/>
-        </w:rPr>
-        <w:t>git</w:t>
-      </w:r>
-      <w:proofErr w:type="gramEnd"/>
-      <w:r>
-        <w:rPr>
-          <w:b/>
-          <w:sz w:val="20"/>
-        </w:rPr>
-        <w:t xml:space="preserve"> config</w:t>
-      </w:r>
-      <w:r>
-        <w:rPr>
-          <w:b/>
-          <w:sz w:val="20"/>
-        </w:rPr>
-        <w:t xml:space="preserve"> --g</w:t>
-      </w:r>
-      <w:r>
-        <w:rPr>
-          <w:b/>
-          <w:sz w:val="20"/>
-        </w:rPr>
-        <w:t>lobal push.default current:</w:t>
-      </w:r>
-      <w:r>
-        <w:rPr>
-          <w:sz w:val="20"/>
-        </w:rPr>
-        <w:t xml:space="preserve"> Solo sube la rama en la que estoy</w:t>
-      </w:r>
-    </w:p>
-    <w:p>
-      <w:pPr>
-        <w:jc w:val="both"/>
-        <w:rPr>
-          <w:sz w:val="20"/>
-        </w:rPr>
-      </w:pPr>
-      <w:proofErr w:type="gramStart"/>
-      <w:r>
-        <w:rPr>
-          <w:b/>
-          <w:sz w:val="20"/>
-        </w:rPr>
-        <w:t>git</w:t>
-      </w:r>
-      <w:proofErr w:type="gramEnd"/>
-      <w:r>
-        <w:rPr>
-          <w:b/>
-          <w:sz w:val="20"/>
-        </w:rPr>
-        <w:t xml:space="preserve"> config</w:t>
-      </w:r>
-      <w:r>
-        <w:rPr>
-          <w:b/>
-          <w:sz w:val="20"/>
-        </w:rPr>
-        <w:t xml:space="preserve"> --g</w:t>
-      </w:r>
-      <w:r>
-        <w:rPr>
-          <w:b/>
-          <w:sz w:val="20"/>
-        </w:rPr>
-        <w:t>lobal push.default</w:t>
-      </w:r>
-      <w:r>
-        <w:rPr>
-          <w:b/>
-          <w:sz w:val="20"/>
-        </w:rPr>
-        <w:t xml:space="preserve"> tracking: </w:t>
-      </w:r>
-      <w:r>
-        <w:rPr>
-          <w:sz w:val="20"/>
-        </w:rPr>
-        <w:t>Sube la rama actual a lo que está trackeando (para el caso en que tengamos varios repositorio remotos)</w:t>
-      </w:r>
+    </w:p>
+    <w:p>
+      <w:pPr>
+        <w:rPr>
+          <w:sz w:val="20"/>
+        </w:rPr>
+      </w:pPr>
     </w:p>
     <w:sectPr>
-      <w:headerReference w:type="default" r:id="rId21"/>
+      <w:headerReference w:type="default" r:id="rId22"/>
       <w:pgSz w:w="11906" w:h="16838"/>
       <w:pgMar w:top="1417" w:right="1701" w:bottom="1417" w:left="1701" w:header="708" w:footer="708" w:gutter="0"/>
       <w:cols w:space="708"/>
@@ -7415,13 +8463,7 @@
       <w:rPr>
         <w:sz w:val="16"/>
       </w:rPr>
-      <w:t>Última revisión: 0</w:t>
-    </w:r>
-    <w:r>
-      <w:rPr>
-        <w:sz w:val="16"/>
-      </w:rPr>
-      <w:t>8</w:t>
+      <w:t>Última revisión: 10</w:t>
     </w:r>
     <w:r>
       <w:rPr>

</xml_diff>

<commit_message>
Añadidas explicaciones sobre algunos temas de git basico
</commit_message>
<xml_diff>
--- a/Apuntes Git.docx
+++ b/Apuntes Git.docx
@@ -2844,8 +2844,6 @@
         </w:rPr>
         <w:t>. Para referirnos al último commit se emplea el término HEAD.</w:t>
       </w:r>
-      <w:bookmarkStart w:id="0" w:name="_GoBack"/>
-      <w:bookmarkEnd w:id="0"/>
     </w:p>
     <w:p>
       <w:pPr>
@@ -3247,7 +3245,27 @@
         <w:rPr>
           <w:sz w:val="20"/>
         </w:rPr>
-        <w:t>Categorizar las branches por lif</w:t>
+        <w:t>Podemos crear una nueva rama, para una “feature”, reparar un bug, experimentar,  etc… En git crear ramas no tiene penalización en términos de ocupación, por lo que podemos crearlas tan amenudo como queramos.</w:t>
+      </w:r>
+    </w:p>
+    <w:p>
+      <w:pPr>
+        <w:jc w:val="both"/>
+        <w:rPr>
+          <w:sz w:val="20"/>
+        </w:rPr>
+      </w:pPr>
+      <w:r>
+        <w:rPr>
+          <w:sz w:val="20"/>
+        </w:rPr>
+        <w:t>Es conveniente c</w:t>
+      </w:r>
+      <w:r>
+        <w:rPr>
+          <w:sz w:val="20"/>
+        </w:rPr>
+        <w:t>ategorizar las branches por lif</w:t>
       </w:r>
       <w:r>
         <w:rPr>
@@ -3287,13 +3305,31 @@
           <w:sz w:val="20"/>
         </w:rPr>
         <w:tab/>
-        <w:t>-Short lived</w:t>
-      </w:r>
-      <w:r>
-        <w:rPr>
-          <w:sz w:val="20"/>
-        </w:rPr>
-        <w:t>: (la más corta de las ramas)</w:t>
+        <w:t>-</w:t>
+      </w:r>
+      <w:r>
+        <w:rPr>
+          <w:sz w:val="20"/>
+        </w:rPr>
+        <w:t xml:space="preserve"> </w:t>
+      </w:r>
+      <w:r>
+        <w:rPr>
+          <w:sz w:val="20"/>
+        </w:rPr>
+        <w:t>Short lived</w:t>
+      </w:r>
+      <w:r>
+        <w:rPr>
+          <w:sz w:val="20"/>
+        </w:rPr>
+        <w:t>: la más corta de las ramas</w:t>
+      </w:r>
+      <w:r>
+        <w:rPr>
+          <w:sz w:val="20"/>
+        </w:rPr>
+        <w:t>, para bug fixing, experimentos, etc…</w:t>
       </w:r>
     </w:p>
     <w:p>
@@ -3315,7 +3351,13 @@
         <w:rPr>
           <w:sz w:val="20"/>
         </w:rPr>
-        <w:t>: (rama de tamaño medio)</w:t>
+        <w:t>: rama de tamaño medio</w:t>
+      </w:r>
+      <w:r>
+        <w:rPr>
+          <w:sz w:val="20"/>
+        </w:rPr>
+        <w:t>, para desarrollar una funcionalidad, bloque, etc…</w:t>
       </w:r>
     </w:p>
     <w:p>
@@ -3337,7 +3379,19 @@
         <w:rPr>
           <w:sz w:val="20"/>
         </w:rPr>
-        <w:t>: (rama de mayor duración)</w:t>
+        <w:t xml:space="preserve">: </w:t>
+      </w:r>
+      <w:r>
+        <w:rPr>
+          <w:sz w:val="20"/>
+        </w:rPr>
+        <w:t>rama de mayor duración</w:t>
+      </w:r>
+      <w:r>
+        <w:rPr>
+          <w:sz w:val="20"/>
+        </w:rPr>
+        <w:t>, que contendrá el trabajo de todo el mundo.</w:t>
       </w:r>
     </w:p>
     <w:p>
@@ -3559,100 +3613,6 @@
           <w:b/>
           <w:sz w:val="20"/>
         </w:rPr>
-        <w:t>git</w:t>
-      </w:r>
-      <w:proofErr w:type="gramEnd"/>
-      <w:r>
-        <w:rPr>
-          <w:b/>
-          <w:sz w:val="20"/>
-        </w:rPr>
-        <w:t xml:space="preserve"> checkout </w:t>
-      </w:r>
-      <w:r>
-        <w:rPr>
-          <w:b/>
-          <w:i/>
-          <w:sz w:val="20"/>
-        </w:rPr>
-        <w:t>nombre</w:t>
-      </w:r>
-      <w:r>
-        <w:rPr>
-          <w:b/>
-          <w:sz w:val="20"/>
-        </w:rPr>
-        <w:t>:</w:t>
-      </w:r>
-      <w:r>
-        <w:rPr>
-          <w:sz w:val="20"/>
-        </w:rPr>
-        <w:t xml:space="preserve"> Empeza</w:t>
-      </w:r>
-      <w:r>
-        <w:rPr>
-          <w:sz w:val="20"/>
-        </w:rPr>
-        <w:t>mos a trabajar en la nueva rama</w:t>
-      </w:r>
-    </w:p>
-    <w:p>
-      <w:pPr>
-        <w:ind w:left="426"/>
-        <w:jc w:val="both"/>
-        <w:rPr>
-          <w:sz w:val="20"/>
-        </w:rPr>
-      </w:pPr>
-      <w:r>
-        <w:rPr>
-          <w:sz w:val="20"/>
-        </w:rPr>
-        <w:t xml:space="preserve">Se puede unificar los dos comandos anteriores usando </w:t>
-      </w:r>
-      <w:r>
-        <w:rPr>
-          <w:b/>
-          <w:sz w:val="20"/>
-        </w:rPr>
-        <w:t xml:space="preserve">git checkout –b </w:t>
-      </w:r>
-      <w:r>
-        <w:rPr>
-          <w:b/>
-          <w:i/>
-          <w:sz w:val="20"/>
-        </w:rPr>
-        <w:t>nombre</w:t>
-      </w:r>
-      <w:r>
-        <w:rPr>
-          <w:i/>
-          <w:sz w:val="20"/>
-        </w:rPr>
-        <w:t xml:space="preserve">, </w:t>
-      </w:r>
-      <w:r>
-        <w:rPr>
-          <w:sz w:val="20"/>
-        </w:rPr>
-        <w:t>de esta forma, de un solo paso, creamos la rama y nos metemos en ella para empezar a trabajar.</w:t>
-      </w:r>
-    </w:p>
-    <w:p>
-      <w:pPr>
-        <w:jc w:val="both"/>
-        <w:rPr>
-          <w:sz w:val="20"/>
-        </w:rPr>
-      </w:pPr>
-      <w:proofErr w:type="gramStart"/>
-      <w:r>
-        <w:rPr>
-          <w:b/>
-          <w:sz w:val="20"/>
-        </w:rPr>
         <w:lastRenderedPageBreak/>
         <w:t>git</w:t>
       </w:r>
@@ -3662,13 +3622,113 @@
           <w:b/>
           <w:sz w:val="20"/>
         </w:rPr>
+        <w:t xml:space="preserve"> checkout </w:t>
+      </w:r>
+      <w:r>
+        <w:rPr>
+          <w:b/>
+          <w:i/>
+          <w:sz w:val="20"/>
+        </w:rPr>
+        <w:t>nombre</w:t>
+      </w:r>
+      <w:r>
+        <w:rPr>
+          <w:b/>
+          <w:sz w:val="20"/>
+        </w:rPr>
+        <w:t>:</w:t>
+      </w:r>
+      <w:r>
+        <w:rPr>
+          <w:sz w:val="20"/>
+        </w:rPr>
+        <w:t xml:space="preserve"> Empeza</w:t>
+      </w:r>
+      <w:r>
+        <w:rPr>
+          <w:sz w:val="20"/>
+        </w:rPr>
+        <w:t>mos a trabajar en la nueva rama</w:t>
+      </w:r>
+    </w:p>
+    <w:p>
+      <w:pPr>
+        <w:ind w:left="426"/>
+        <w:jc w:val="both"/>
+        <w:rPr>
+          <w:sz w:val="20"/>
+        </w:rPr>
+      </w:pPr>
+      <w:r>
+        <w:rPr>
+          <w:sz w:val="20"/>
+        </w:rPr>
+        <w:t xml:space="preserve">Se puede unificar los dos comandos anteriores usando </w:t>
+      </w:r>
+      <w:r>
+        <w:rPr>
+          <w:b/>
+          <w:sz w:val="20"/>
+        </w:rPr>
+        <w:t xml:space="preserve">git checkout –b </w:t>
+      </w:r>
+      <w:r>
+        <w:rPr>
+          <w:b/>
+          <w:i/>
+          <w:sz w:val="20"/>
+        </w:rPr>
+        <w:t>nombre</w:t>
+      </w:r>
+      <w:r>
+        <w:rPr>
+          <w:i/>
+          <w:sz w:val="20"/>
+        </w:rPr>
+        <w:t xml:space="preserve">, </w:t>
+      </w:r>
+      <w:r>
+        <w:rPr>
+          <w:sz w:val="20"/>
+        </w:rPr>
+        <w:t>de esta forma, de un solo paso, creamos la rama y nos metemos en ella para empezar a trabajar.</w:t>
+      </w:r>
+    </w:p>
+    <w:p>
+      <w:pPr>
+        <w:jc w:val="both"/>
+        <w:rPr>
+          <w:sz w:val="20"/>
+        </w:rPr>
+      </w:pPr>
+      <w:proofErr w:type="gramStart"/>
+      <w:r>
+        <w:rPr>
+          <w:b/>
+          <w:sz w:val="20"/>
+        </w:rPr>
+        <w:t>git</w:t>
+      </w:r>
+      <w:proofErr w:type="gramEnd"/>
+      <w:r>
+        <w:rPr>
+          <w:b/>
+          <w:sz w:val="20"/>
+        </w:rPr>
         <w:t xml:space="preserve"> checkout -</w:t>
       </w:r>
       <w:r>
         <w:rPr>
           <w:sz w:val="20"/>
         </w:rPr>
-        <w:t xml:space="preserve"> : Vuelve al anterior</w:t>
+        <w:t xml:space="preserve"> : Vuelve a la rama</w:t>
+      </w:r>
+      <w:r>
+        <w:rPr>
+          <w:sz w:val="20"/>
+        </w:rPr>
+        <w:t xml:space="preserve"> anterior</w:t>
       </w:r>
     </w:p>
     <w:p>
@@ -3787,25 +3847,7 @@
         <w:rPr>
           <w:sz w:val="20"/>
         </w:rPr>
-        <w:t>Permite que la rama actual sea bidireccional</w:t>
-      </w:r>
-      <w:r>
-        <w:rPr>
-          <w:sz w:val="20"/>
-        </w:rPr>
-        <w:t>, es decir,</w:t>
-      </w:r>
-      <w:r>
-        <w:rPr>
-          <w:sz w:val="20"/>
-        </w:rPr>
-        <w:t xml:space="preserve"> </w:t>
-      </w:r>
-      <w:r>
-        <w:rPr>
-          <w:sz w:val="20"/>
-        </w:rPr>
-        <w:t>no solo nosotros vamos a subir cosas a esa rama, sino que vamos a permitir que otros usuarios también suban cosas para que nosotros las tomemos. Si no, por defecto, una rama creada por mi, solo podría ser editada por mi, el resto de usuarios solo harían pulls pero no push.</w:t>
+        <w:t>Configura la rama remota asociada a la rama local actual. Si hemos iniciado la rama haciendo un checkout desde el repositorio remoto, no será necesario este comando, porque git ya sabe donde ir a buscar. Si la rama la hemos creado nosotros localmente y queremos hacer un pull (puesto que alguien ha estado editando), tendremos que especificarle de donde leer en el remoto, que típicamente será una rama con el mismo nombre.</w:t>
       </w:r>
     </w:p>
     <w:p>
@@ -3922,6 +3964,21 @@
           <w:u w:val="single"/>
         </w:rPr>
         <w:t>Remotes</w:t>
+      </w:r>
+    </w:p>
+    <w:p>
+      <w:pPr>
+        <w:ind w:left="284"/>
+        <w:jc w:val="both"/>
+        <w:rPr>
+          <w:sz w:val="20"/>
+        </w:rPr>
+      </w:pPr>
+      <w:r>
+        <w:rPr>
+          <w:sz w:val="20"/>
+        </w:rPr>
+        <w:t>Los remotes son “simbolicos” para direcciones de repositorios remotos, que nos ahorran tener que escribir la dirección completa. (Es más cómodo escribir por ejemplo “origin” que git@github.com...)</w:t>
       </w:r>
     </w:p>
     <w:p>
@@ -4013,7 +4070,7 @@
           <w:i/>
           <w:sz w:val="20"/>
         </w:rPr>
-        <w:t>nombre_del_remote</w:t>
+        <w:t>nombre</w:t>
       </w:r>
       <w:r>
         <w:rPr>
@@ -4021,23 +4078,67 @@
           <w:i/>
           <w:sz w:val="20"/>
         </w:rPr>
-        <w:t xml:space="preserve"> git@github.com:Username/Project.git</w:t>
-      </w:r>
-      <w:r>
-        <w:rPr>
-          <w:b/>
-          <w:sz w:val="20"/>
-        </w:rPr>
-        <w:t xml:space="preserve"> :</w:t>
-      </w:r>
-      <w:r>
-        <w:rPr>
-          <w:sz w:val="20"/>
-        </w:rPr>
         <w:t xml:space="preserve"> </w:t>
       </w:r>
       <w:r>
         <w:rPr>
+          <w:b/>
+          <w:i/>
+          <w:sz w:val="20"/>
+        </w:rPr>
+        <w:t>dirección_del_remote</w:t>
+      </w:r>
+      <w:r>
+        <w:rPr>
+          <w:b/>
+          <w:i/>
+          <w:color w:val="808080" w:themeColor="background1" w:themeShade="80"/>
+          <w:sz w:val="20"/>
+        </w:rPr>
+        <w:t>(</w:t>
+      </w:r>
+      <w:r>
+        <w:rPr>
+          <w:b/>
+          <w:i/>
+          <w:color w:val="808080" w:themeColor="background1" w:themeShade="80"/>
+          <w:sz w:val="20"/>
+        </w:rPr>
+        <w:t>git@github.com:User</w:t>
+      </w:r>
+      <w:r>
+        <w:rPr>
+          <w:b/>
+          <w:i/>
+          <w:color w:val="808080" w:themeColor="background1" w:themeShade="80"/>
+          <w:sz w:val="20"/>
+        </w:rPr>
+        <w:t>/Project.git</w:t>
+      </w:r>
+      <w:r>
+        <w:rPr>
+          <w:b/>
+          <w:i/>
+          <w:color w:val="808080" w:themeColor="background1" w:themeShade="80"/>
+          <w:sz w:val="20"/>
+        </w:rPr>
+        <w:t>)</w:t>
+      </w:r>
+      <w:r>
+        <w:rPr>
+          <w:b/>
+          <w:sz w:val="20"/>
+        </w:rPr>
+        <w:t>:</w:t>
+      </w:r>
+      <w:r>
+        <w:rPr>
+          <w:sz w:val="20"/>
+        </w:rPr>
+        <w:t xml:space="preserve"> </w:t>
+      </w:r>
+      <w:r>
+        <w:rPr>
           <w:sz w:val="20"/>
         </w:rPr>
         <w:t>Añade un nuevo remote con el nombre especificado.</w:t>
@@ -4124,7 +4225,15 @@
         <w:rPr>
           <w:sz w:val="20"/>
         </w:rPr>
-        <w:t>en concreto, pero sin realizar el merge. En ese punto podríamos ver las diferencias entre una de mis ramas y las del remote. Si me quiero quedar con el contenido debería hacer un pull o un merge. (Nota: pull hace un fecth combinado con un merge)</w:t>
+        <w:t>en concreto, pero sin realizar el merge. En ese punto podríamos ver las diferencias entre una de mis ramas y las del remote. Si me quiero quedar con el contenido debería hacer un pull o un merge. (Nota: pull hace un fecth combinado con un merge</w:t>
+      </w:r>
+      <w:bookmarkStart w:id="0" w:name="_GoBack"/>
+      <w:bookmarkEnd w:id="0"/>
+      <w:r>
+        <w:rPr>
+          <w:sz w:val="20"/>
+        </w:rPr>
+        <w:t>)</w:t>
       </w:r>
       <w:r>
         <w:rPr>
@@ -4462,6 +4571,7 @@
         <w:rPr>
           <w:sz w:val="20"/>
         </w:rPr>
+        <w:lastRenderedPageBreak/>
         <w:t>Podem</w:t>
       </w:r>
       <w:r>
@@ -4504,14 +4614,7 @@
         <w:rPr>
           <w:sz w:val="20"/>
         </w:rPr>
-        <w:t xml:space="preserve">Los “hard” tags son aquellos que por su naturaleza no pueden editare. Por ejemplo cuando se trabaja en algún proyecto para una aplicación de forma profesional o existe alguna obligación </w:t>
-      </w:r>
-      <w:r>
-        <w:rPr>
-          <w:sz w:val="20"/>
-        </w:rPr>
-        <w:lastRenderedPageBreak/>
-        <w:t xml:space="preserve">contractual, crearemos uno de estos tags que son invariables. </w:t>
+        <w:t xml:space="preserve">Los “hard” tags son aquellos que por su naturaleza no pueden editare. Por ejemplo cuando se trabaja en algún proyecto para una aplicación de forma profesional o existe alguna obligación contractual, crearemos uno de estos tags que son invariables. </w:t>
       </w:r>
       <w:r>
         <w:rPr>
@@ -5035,7 +5138,14 @@
         <w:rPr>
           <w:sz w:val="20"/>
         </w:rPr>
-        <w:t xml:space="preserve"> merge. Rebasing cambia la historia. Simula miembros de un equipo tomando turnos. Esto permite que el historial sea más sencillo de seguir en el futuro. Como puede verse en el ejemplo, aunque el trabajo se ha hecho en paralelo (en master y en una rama), al hacer un rebase reescribimos el historial como si el trabajo de master se hubiera hecho primero, y a continuación el de la rama (que finalmente desaparece por simplicidad</w:t>
+        <w:t xml:space="preserve"> merge. Rebasing cambia la historia. Simula miembros de un equipo tomando turnos. Esto permite que el historial sea más sencillo de seguir en el futuro. Como puede verse en el ejemplo, aunque el trabajo se ha hecho en paralelo (en master y en una rama), al hacer </w:t>
+      </w:r>
+      <w:r>
+        <w:rPr>
+          <w:sz w:val="20"/>
+        </w:rPr>
+        <w:lastRenderedPageBreak/>
+        <w:t>un rebase reescribimos el historial como si el trabajo de master se hubiera hecho primero, y a continuación el de la rama (que finalmente desaparece por simplicidad</w:t>
       </w:r>
       <w:r>
         <w:rPr>
@@ -5072,7 +5182,6 @@
           <w:noProof/>
           <w:lang w:eastAsia="es-ES"/>
         </w:rPr>
-        <w:lastRenderedPageBreak/>
         <w:drawing>
           <wp:inline distT="0" distB="0" distL="0" distR="0" wp14:anchorId="736B29EC" wp14:editId="7C520A6F">
             <wp:extent cx="1354971" cy="1440000"/>
@@ -5583,6 +5692,7 @@
           <w:sz w:val="20"/>
           <w:lang w:val="de-DE"/>
         </w:rPr>
+        <w:lastRenderedPageBreak/>
         <w:t xml:space="preserve">git revert  </w:t>
       </w:r>
       <w:r>
@@ -5697,7 +5807,6 @@
           <w:b/>
           <w:sz w:val="20"/>
         </w:rPr>
-        <w:lastRenderedPageBreak/>
         <w:t>git</w:t>
       </w:r>
       <w:proofErr w:type="gramEnd"/>
@@ -8782,7 +8891,13 @@
       <w:rPr>
         <w:sz w:val="16"/>
       </w:rPr>
-      <w:t>Última revisión: 10</w:t>
+      <w:t>Última revisión: 1</w:t>
+    </w:r>
+    <w:r>
+      <w:rPr>
+        <w:sz w:val="16"/>
+      </w:rPr>
+      <w:t>6</w:t>
     </w:r>
     <w:r>
       <w:rPr>

</xml_diff>